<commit_message>
Level Desing instructions add
</commit_message>
<xml_diff>
--- a/HAZMATGDD.docx
+++ b/HAZMATGDD.docx
@@ -341,7 +341,7 @@
       <w:pPr>
         <w:jc w:val="center"/>
         <w:rPr>
-          <w:rFonts w:ascii="JMH Typewriter" w:hAnsi="JMH Typewriter"/>
+          <w:rFonts w:ascii="Mom´sTypewriter" w:hAnsi="Mom´sTypewriter"/>
           <w:sz w:val="28"/>
           <w:szCs w:val="28"/>
           <w:lang w:val="en-US"/>
@@ -349,23 +349,54 @@
       </w:pPr>
       <w:r>
         <w:rPr>
-          <w:rFonts w:ascii="JMH Typewriter" w:hAnsi="JMH Typewriter"/>
+          <w:rFonts w:ascii="Mom´sTypewriter" w:hAnsi="Mom´sTypewriter"/>
+          <w:noProof/>
           <w:sz w:val="28"/>
           <w:szCs w:val="28"/>
           <w:lang w:val="en-US"/>
         </w:rPr>
-        <w:t>&lt;Studio Logo or Game Related Image&gt;</w:t>
-      </w:r>
-    </w:p>
-    <w:p>
-      <w:pPr>
-        <w:rPr>
-          <w:rFonts w:ascii="Mom´sTypewriter" w:hAnsi="Mom´sTypewriter"/>
-          <w:sz w:val="28"/>
-          <w:szCs w:val="28"/>
-          <w:lang w:val="en-US"/>
-        </w:rPr>
-      </w:pPr>
+        <w:drawing>
+          <wp:inline distT="0" distB="0" distL="0" distR="0" wp14:anchorId="5A9C1096" wp14:editId="3D93B86D">
+            <wp:extent cx="3200000" cy="1800000"/>
+            <wp:effectExtent l="0" t="0" r="635" b="0"/>
+            <wp:docPr id="3" name="Imagen 3"/>
+            <wp:cNvGraphicFramePr>
+              <a:graphicFrameLocks xmlns:a="http://schemas.openxmlformats.org/drawingml/2006/main" noChangeAspect="1"/>
+            </wp:cNvGraphicFramePr>
+            <a:graphic xmlns:a="http://schemas.openxmlformats.org/drawingml/2006/main">
+              <a:graphicData uri="http://schemas.openxmlformats.org/drawingml/2006/picture">
+                <pic:pic xmlns:pic="http://schemas.openxmlformats.org/drawingml/2006/picture">
+                  <pic:nvPicPr>
+                    <pic:cNvPr id="3" name="Imagen 3"/>
+                    <pic:cNvPicPr/>
+                  </pic:nvPicPr>
+                  <pic:blipFill>
+                    <a:blip r:embed="rId8" cstate="print">
+                      <a:extLst>
+                        <a:ext uri="{28A0092B-C50C-407E-A947-70E740481C1C}">
+                          <a14:useLocalDpi xmlns:a14="http://schemas.microsoft.com/office/drawing/2010/main" val="0"/>
+                        </a:ext>
+                      </a:extLst>
+                    </a:blip>
+                    <a:stretch>
+                      <a:fillRect/>
+                    </a:stretch>
+                  </pic:blipFill>
+                  <pic:spPr>
+                    <a:xfrm>
+                      <a:off x="0" y="0"/>
+                      <a:ext cx="3200000" cy="1800000"/>
+                    </a:xfrm>
+                    <a:prstGeom prst="rect">
+                      <a:avLst/>
+                    </a:prstGeom>
+                  </pic:spPr>
+                </pic:pic>
+              </a:graphicData>
+            </a:graphic>
+          </wp:inline>
+        </w:drawing>
+      </w:r>
       <w:r>
         <w:rPr>
           <w:rFonts w:ascii="Mom´sTypewriter" w:hAnsi="Mom´sTypewriter"/>
@@ -541,7 +572,7 @@
                           <pic:cNvPicPr/>
                         </pic:nvPicPr>
                         <pic:blipFill>
-                          <a:blip r:embed="rId8" cstate="print">
+                          <a:blip r:embed="rId9" cstate="print">
                             <a:extLst>
                               <a:ext uri="{28A0092B-C50C-407E-A947-70E740481C1C}">
                                 <a14:useLocalDpi xmlns:a14="http://schemas.microsoft.com/office/drawing/2010/main" val="0"/>
@@ -629,7 +660,7 @@
                           <pic:cNvPicPr/>
                         </pic:nvPicPr>
                         <pic:blipFill rotWithShape="1">
-                          <a:blip r:embed="rId9" cstate="print">
+                          <a:blip r:embed="rId10" cstate="print">
                             <a:extLst>
                               <a:ext uri="{28A0092B-C50C-407E-A947-70E740481C1C}">
                                 <a14:useLocalDpi xmlns:a14="http://schemas.microsoft.com/office/drawing/2010/main" val="0"/>
@@ -721,7 +752,7 @@
                           <pic:cNvPicPr/>
                         </pic:nvPicPr>
                         <pic:blipFill rotWithShape="1">
-                          <a:blip r:embed="rId10" cstate="print">
+                          <a:blip r:embed="rId11" cstate="print">
                             <a:extLst>
                               <a:ext uri="{28A0092B-C50C-407E-A947-70E740481C1C}">
                                 <a14:useLocalDpi xmlns:a14="http://schemas.microsoft.com/office/drawing/2010/main" val="0"/>
@@ -811,7 +842,7 @@
                           <pic:cNvPicPr/>
                         </pic:nvPicPr>
                         <pic:blipFill rotWithShape="1">
-                          <a:blip r:embed="rId11"/>
+                          <a:blip r:embed="rId12"/>
                           <a:srcRect l="10859" r="7437"/>
                           <a:stretch/>
                         </pic:blipFill>
@@ -897,7 +928,7 @@
                           <pic:cNvPicPr/>
                         </pic:nvPicPr>
                         <pic:blipFill rotWithShape="1">
-                          <a:blip r:embed="rId12" cstate="print">
+                          <a:blip r:embed="rId13" cstate="print">
                             <a:extLst>
                               <a:ext uri="{28A0092B-C50C-407E-A947-70E740481C1C}">
                                 <a14:useLocalDpi xmlns:a14="http://schemas.microsoft.com/office/drawing/2010/main" val="0"/>
@@ -2120,7 +2151,7 @@
           <w:lang w:val="en-US"/>
         </w:rPr>
         <w:sectPr>
-          <w:footerReference w:type="default" r:id="rId13"/>
+          <w:footerReference w:type="default" r:id="rId14"/>
           <w:pgSz w:w="12240" w:h="15840"/>
           <w:pgMar w:top="1440" w:right="1440" w:bottom="1440" w:left="1440" w:header="720" w:footer="720" w:gutter="0"/>
           <w:pgNumType w:start="1"/>
@@ -3110,7 +3141,7 @@
           <w:szCs w:val="20"/>
           <w:lang w:val="en-US"/>
         </w:rPr>
-        <w:t>cape room survival</w:t>
+        <w:t>cape room</w:t>
       </w:r>
     </w:p>
     <w:p>
@@ -3270,7 +3301,7 @@
                     </pic:cNvPicPr>
                   </pic:nvPicPr>
                   <pic:blipFill rotWithShape="1">
-                    <a:blip r:embed="rId14">
+                    <a:blip r:embed="rId15">
                       <a:extLst>
                         <a:ext uri="{28A0092B-C50C-407E-A947-70E740481C1C}">
                           <a14:useLocalDpi xmlns:a14="http://schemas.microsoft.com/office/drawing/2010/main" val="0"/>
@@ -3477,66 +3508,6 @@
                 <pic:pic xmlns:pic="http://schemas.openxmlformats.org/drawingml/2006/picture">
                   <pic:nvPicPr>
                     <pic:cNvPr id="0" name="Picture 43"/>
-                    <pic:cNvPicPr>
-                      <a:picLocks noChangeAspect="1" noChangeArrowheads="1"/>
-                    </pic:cNvPicPr>
-                  </pic:nvPicPr>
-                  <pic:blipFill>
-                    <a:blip r:embed="rId15" cstate="print">
-                      <a:extLst>
-                        <a:ext uri="{28A0092B-C50C-407E-A947-70E740481C1C}">
-                          <a14:useLocalDpi xmlns:a14="http://schemas.microsoft.com/office/drawing/2010/main" val="0"/>
-                        </a:ext>
-                      </a:extLst>
-                    </a:blip>
-                    <a:srcRect/>
-                    <a:stretch>
-                      <a:fillRect/>
-                    </a:stretch>
-                  </pic:blipFill>
-                  <pic:spPr bwMode="auto">
-                    <a:xfrm>
-                      <a:off x="0" y="0"/>
-                      <a:ext cx="2520000" cy="1419385"/>
-                    </a:xfrm>
-                    <a:prstGeom prst="rect">
-                      <a:avLst/>
-                    </a:prstGeom>
-                    <a:noFill/>
-                    <a:ln>
-                      <a:noFill/>
-                    </a:ln>
-                  </pic:spPr>
-                </pic:pic>
-              </a:graphicData>
-            </a:graphic>
-          </wp:inline>
-        </w:drawing>
-      </w:r>
-      <w:r>
-        <w:rPr>
-          <w:rFonts w:ascii="Mom´sTypewriter" w:hAnsi="Mom´sTypewriter"/>
-        </w:rPr>
-        <w:t xml:space="preserve"> </w:t>
-      </w:r>
-      <w:r>
-        <w:rPr>
-          <w:rFonts w:ascii="Mom´sTypewriter" w:hAnsi="Mom´sTypewriter"/>
-          <w:noProof/>
-        </w:rPr>
-        <w:drawing>
-          <wp:inline distT="0" distB="0" distL="0" distR="0" wp14:anchorId="4242820F" wp14:editId="10655432">
-            <wp:extent cx="2520000" cy="1419385"/>
-            <wp:effectExtent l="0" t="0" r="0" b="0"/>
-            <wp:docPr id="11" name="Imagen 11"/>
-            <wp:cNvGraphicFramePr>
-              <a:graphicFrameLocks xmlns:a="http://schemas.openxmlformats.org/drawingml/2006/main" noChangeAspect="1"/>
-            </wp:cNvGraphicFramePr>
-            <a:graphic xmlns:a="http://schemas.openxmlformats.org/drawingml/2006/main">
-              <a:graphicData uri="http://schemas.openxmlformats.org/drawingml/2006/picture">
-                <pic:pic xmlns:pic="http://schemas.openxmlformats.org/drawingml/2006/picture">
-                  <pic:nvPicPr>
-                    <pic:cNvPr id="0" name="Picture 45"/>
                     <pic:cNvPicPr>
                       <a:picLocks noChangeAspect="1" noChangeArrowheads="1"/>
                     </pic:cNvPicPr>
@@ -3573,33 +3544,22 @@
           </wp:inline>
         </w:drawing>
       </w:r>
-    </w:p>
-    <w:p>
-      <w:pPr>
-        <w:jc w:val="both"/>
-        <w:rPr>
-          <w:rFonts w:ascii="Mom´sTypewriter" w:hAnsi="Mom´sTypewriter"/>
-        </w:rPr>
-      </w:pPr>
-    </w:p>
-    <w:p>
-      <w:pPr>
-        <w:jc w:val="both"/>
-        <w:rPr>
-          <w:rFonts w:ascii="Mom´sTypewriter" w:hAnsi="Mom´sTypewriter"/>
-          <w:lang w:val="en-US"/>
-        </w:rPr>
-      </w:pPr>
+      <w:r>
+        <w:rPr>
+          <w:rFonts w:ascii="Mom´sTypewriter" w:hAnsi="Mom´sTypewriter"/>
+        </w:rPr>
+        <w:t xml:space="preserve"> </w:t>
+      </w:r>
       <w:r>
         <w:rPr>
           <w:rFonts w:ascii="Mom´sTypewriter" w:hAnsi="Mom´sTypewriter"/>
           <w:noProof/>
         </w:rPr>
         <w:drawing>
-          <wp:inline distT="0" distB="0" distL="0" distR="0" wp14:anchorId="780AE4F6" wp14:editId="02E47DA7">
+          <wp:inline distT="0" distB="0" distL="0" distR="0" wp14:anchorId="4242820F" wp14:editId="10655432">
             <wp:extent cx="2520000" cy="1419385"/>
             <wp:effectExtent l="0" t="0" r="0" b="0"/>
-            <wp:docPr id="12" name="Imagen 12"/>
+            <wp:docPr id="11" name="Imagen 11"/>
             <wp:cNvGraphicFramePr>
               <a:graphicFrameLocks xmlns:a="http://schemas.openxmlformats.org/drawingml/2006/main" noChangeAspect="1"/>
             </wp:cNvGraphicFramePr>
@@ -3607,7 +3567,7 @@
               <a:graphicData uri="http://schemas.openxmlformats.org/drawingml/2006/picture">
                 <pic:pic xmlns:pic="http://schemas.openxmlformats.org/drawingml/2006/picture">
                   <pic:nvPicPr>
-                    <pic:cNvPr id="0" name="Picture 47"/>
+                    <pic:cNvPr id="0" name="Picture 45"/>
                     <pic:cNvPicPr>
                       <a:picLocks noChangeAspect="1" noChangeArrowheads="1"/>
                     </pic:cNvPicPr>
@@ -3644,22 +3604,33 @@
           </wp:inline>
         </w:drawing>
       </w:r>
-      <w:r>
-        <w:rPr>
-          <w:rFonts w:ascii="Mom´sTypewriter" w:hAnsi="Mom´sTypewriter"/>
-        </w:rPr>
-        <w:t xml:space="preserve"> </w:t>
-      </w:r>
+    </w:p>
+    <w:p>
+      <w:pPr>
+        <w:jc w:val="both"/>
+        <w:rPr>
+          <w:rFonts w:ascii="Mom´sTypewriter" w:hAnsi="Mom´sTypewriter"/>
+        </w:rPr>
+      </w:pPr>
+    </w:p>
+    <w:p>
+      <w:pPr>
+        <w:jc w:val="both"/>
+        <w:rPr>
+          <w:rFonts w:ascii="Mom´sTypewriter" w:hAnsi="Mom´sTypewriter"/>
+          <w:lang w:val="en-US"/>
+        </w:rPr>
+      </w:pPr>
       <w:r>
         <w:rPr>
           <w:rFonts w:ascii="Mom´sTypewriter" w:hAnsi="Mom´sTypewriter"/>
           <w:noProof/>
         </w:rPr>
         <w:drawing>
-          <wp:inline distT="0" distB="0" distL="0" distR="0" wp14:anchorId="1E7A7625" wp14:editId="4BA90E3E">
+          <wp:inline distT="0" distB="0" distL="0" distR="0" wp14:anchorId="780AE4F6" wp14:editId="02E47DA7">
             <wp:extent cx="2520000" cy="1419385"/>
             <wp:effectExtent l="0" t="0" r="0" b="0"/>
-            <wp:docPr id="13" name="Imagen 13"/>
+            <wp:docPr id="12" name="Imagen 12"/>
             <wp:cNvGraphicFramePr>
               <a:graphicFrameLocks xmlns:a="http://schemas.openxmlformats.org/drawingml/2006/main" noChangeAspect="1"/>
             </wp:cNvGraphicFramePr>
@@ -3667,7 +3638,7 @@
               <a:graphicData uri="http://schemas.openxmlformats.org/drawingml/2006/picture">
                 <pic:pic xmlns:pic="http://schemas.openxmlformats.org/drawingml/2006/picture">
                   <pic:nvPicPr>
-                    <pic:cNvPr id="0" name="Picture 49"/>
+                    <pic:cNvPr id="0" name="Picture 47"/>
                     <pic:cNvPicPr>
                       <a:picLocks noChangeAspect="1" noChangeArrowheads="1"/>
                     </pic:cNvPicPr>
@@ -3707,6 +3678,66 @@
       <w:r>
         <w:rPr>
           <w:rFonts w:ascii="Mom´sTypewriter" w:hAnsi="Mom´sTypewriter"/>
+        </w:rPr>
+        <w:t xml:space="preserve"> </w:t>
+      </w:r>
+      <w:r>
+        <w:rPr>
+          <w:rFonts w:ascii="Mom´sTypewriter" w:hAnsi="Mom´sTypewriter"/>
+          <w:noProof/>
+        </w:rPr>
+        <w:drawing>
+          <wp:inline distT="0" distB="0" distL="0" distR="0" wp14:anchorId="1E7A7625" wp14:editId="4BA90E3E">
+            <wp:extent cx="2520000" cy="1419385"/>
+            <wp:effectExtent l="0" t="0" r="0" b="0"/>
+            <wp:docPr id="13" name="Imagen 13"/>
+            <wp:cNvGraphicFramePr>
+              <a:graphicFrameLocks xmlns:a="http://schemas.openxmlformats.org/drawingml/2006/main" noChangeAspect="1"/>
+            </wp:cNvGraphicFramePr>
+            <a:graphic xmlns:a="http://schemas.openxmlformats.org/drawingml/2006/main">
+              <a:graphicData uri="http://schemas.openxmlformats.org/drawingml/2006/picture">
+                <pic:pic xmlns:pic="http://schemas.openxmlformats.org/drawingml/2006/picture">
+                  <pic:nvPicPr>
+                    <pic:cNvPr id="0" name="Picture 49"/>
+                    <pic:cNvPicPr>
+                      <a:picLocks noChangeAspect="1" noChangeArrowheads="1"/>
+                    </pic:cNvPicPr>
+                  </pic:nvPicPr>
+                  <pic:blipFill>
+                    <a:blip r:embed="rId19" cstate="print">
+                      <a:extLst>
+                        <a:ext uri="{28A0092B-C50C-407E-A947-70E740481C1C}">
+                          <a14:useLocalDpi xmlns:a14="http://schemas.microsoft.com/office/drawing/2010/main" val="0"/>
+                        </a:ext>
+                      </a:extLst>
+                    </a:blip>
+                    <a:srcRect/>
+                    <a:stretch>
+                      <a:fillRect/>
+                    </a:stretch>
+                  </pic:blipFill>
+                  <pic:spPr bwMode="auto">
+                    <a:xfrm>
+                      <a:off x="0" y="0"/>
+                      <a:ext cx="2520000" cy="1419385"/>
+                    </a:xfrm>
+                    <a:prstGeom prst="rect">
+                      <a:avLst/>
+                    </a:prstGeom>
+                    <a:noFill/>
+                    <a:ln>
+                      <a:noFill/>
+                    </a:ln>
+                  </pic:spPr>
+                </pic:pic>
+              </a:graphicData>
+            </a:graphic>
+          </wp:inline>
+        </w:drawing>
+      </w:r>
+      <w:r>
+        <w:rPr>
+          <w:rFonts w:ascii="Mom´sTypewriter" w:hAnsi="Mom´sTypewriter"/>
           <w:lang w:val="en-US"/>
         </w:rPr>
         <w:br w:type="page"/>
@@ -3782,7 +3813,7 @@
                     </pic:cNvPicPr>
                   </pic:nvPicPr>
                   <pic:blipFill>
-                    <a:blip r:embed="rId19">
+                    <a:blip r:embed="rId20">
                       <a:extLst>
                         <a:ext uri="{28A0092B-C50C-407E-A947-70E740481C1C}">
                           <a14:useLocalDpi xmlns:a14="http://schemas.microsoft.com/office/drawing/2010/main" val="0"/>
@@ -4025,66 +4056,6 @@
                 <pic:pic xmlns:pic="http://schemas.openxmlformats.org/drawingml/2006/picture">
                   <pic:nvPicPr>
                     <pic:cNvPr id="0" name="Picture 35"/>
-                    <pic:cNvPicPr>
-                      <a:picLocks noChangeAspect="1" noChangeArrowheads="1"/>
-                    </pic:cNvPicPr>
-                  </pic:nvPicPr>
-                  <pic:blipFill>
-                    <a:blip r:embed="rId20">
-                      <a:extLst>
-                        <a:ext uri="{28A0092B-C50C-407E-A947-70E740481C1C}">
-                          <a14:useLocalDpi xmlns:a14="http://schemas.microsoft.com/office/drawing/2010/main" val="0"/>
-                        </a:ext>
-                      </a:extLst>
-                    </a:blip>
-                    <a:srcRect/>
-                    <a:stretch>
-                      <a:fillRect/>
-                    </a:stretch>
-                  </pic:blipFill>
-                  <pic:spPr bwMode="auto">
-                    <a:xfrm>
-                      <a:off x="0" y="0"/>
-                      <a:ext cx="2520000" cy="1414560"/>
-                    </a:xfrm>
-                    <a:prstGeom prst="rect">
-                      <a:avLst/>
-                    </a:prstGeom>
-                    <a:noFill/>
-                    <a:ln>
-                      <a:noFill/>
-                    </a:ln>
-                  </pic:spPr>
-                </pic:pic>
-              </a:graphicData>
-            </a:graphic>
-          </wp:inline>
-        </w:drawing>
-      </w:r>
-      <w:r>
-        <w:rPr>
-          <w:rFonts w:ascii="Mom´sTypewriter" w:hAnsi="Mom´sTypewriter"/>
-        </w:rPr>
-        <w:t xml:space="preserve"> </w:t>
-      </w:r>
-      <w:r>
-        <w:rPr>
-          <w:rFonts w:ascii="Mom´sTypewriter" w:hAnsi="Mom´sTypewriter"/>
-          <w:noProof/>
-        </w:rPr>
-        <w:drawing>
-          <wp:inline distT="0" distB="0" distL="0" distR="0" wp14:anchorId="6A1C845B" wp14:editId="2CD1515B">
-            <wp:extent cx="2520000" cy="1414560"/>
-            <wp:effectExtent l="0" t="0" r="0" b="0"/>
-            <wp:docPr id="7" name="Imagen 7"/>
-            <wp:cNvGraphicFramePr>
-              <a:graphicFrameLocks xmlns:a="http://schemas.openxmlformats.org/drawingml/2006/main" noChangeAspect="1"/>
-            </wp:cNvGraphicFramePr>
-            <a:graphic xmlns:a="http://schemas.openxmlformats.org/drawingml/2006/main">
-              <a:graphicData uri="http://schemas.openxmlformats.org/drawingml/2006/picture">
-                <pic:pic xmlns:pic="http://schemas.openxmlformats.org/drawingml/2006/picture">
-                  <pic:nvPicPr>
-                    <pic:cNvPr id="0" name="Picture 37"/>
                     <pic:cNvPicPr>
                       <a:picLocks noChangeAspect="1" noChangeArrowheads="1"/>
                     </pic:cNvPicPr>
@@ -4133,10 +4104,10 @@
           <w:noProof/>
         </w:rPr>
         <w:drawing>
-          <wp:inline distT="0" distB="0" distL="0" distR="0" wp14:anchorId="2F4CCE7B" wp14:editId="2ED94245">
+          <wp:inline distT="0" distB="0" distL="0" distR="0" wp14:anchorId="6A1C845B" wp14:editId="2CD1515B">
             <wp:extent cx="2520000" cy="1414560"/>
             <wp:effectExtent l="0" t="0" r="0" b="0"/>
-            <wp:docPr id="8" name="Imagen 8"/>
+            <wp:docPr id="7" name="Imagen 7"/>
             <wp:cNvGraphicFramePr>
               <a:graphicFrameLocks xmlns:a="http://schemas.openxmlformats.org/drawingml/2006/main" noChangeAspect="1"/>
             </wp:cNvGraphicFramePr>
@@ -4144,7 +4115,7 @@
               <a:graphicData uri="http://schemas.openxmlformats.org/drawingml/2006/picture">
                 <pic:pic xmlns:pic="http://schemas.openxmlformats.org/drawingml/2006/picture">
                   <pic:nvPicPr>
-                    <pic:cNvPr id="0" name="Picture 39"/>
+                    <pic:cNvPr id="0" name="Picture 37"/>
                     <pic:cNvPicPr>
                       <a:picLocks noChangeAspect="1" noChangeArrowheads="1"/>
                     </pic:cNvPicPr>
@@ -4193,10 +4164,10 @@
           <w:noProof/>
         </w:rPr>
         <w:drawing>
-          <wp:inline distT="0" distB="0" distL="0" distR="0" wp14:anchorId="60DAD738" wp14:editId="4EB67157">
+          <wp:inline distT="0" distB="0" distL="0" distR="0" wp14:anchorId="2F4CCE7B" wp14:editId="2ED94245">
             <wp:extent cx="2520000" cy="1414560"/>
             <wp:effectExtent l="0" t="0" r="0" b="0"/>
-            <wp:docPr id="9" name="Imagen 9"/>
+            <wp:docPr id="8" name="Imagen 8"/>
             <wp:cNvGraphicFramePr>
               <a:graphicFrameLocks xmlns:a="http://schemas.openxmlformats.org/drawingml/2006/main" noChangeAspect="1"/>
             </wp:cNvGraphicFramePr>
@@ -4204,7 +4175,7 @@
               <a:graphicData uri="http://schemas.openxmlformats.org/drawingml/2006/picture">
                 <pic:pic xmlns:pic="http://schemas.openxmlformats.org/drawingml/2006/picture">
                   <pic:nvPicPr>
-                    <pic:cNvPr id="0" name="Picture 41"/>
+                    <pic:cNvPr id="0" name="Picture 39"/>
                     <pic:cNvPicPr>
                       <a:picLocks noChangeAspect="1" noChangeArrowheads="1"/>
                     </pic:cNvPicPr>
@@ -4244,6 +4215,66 @@
       <w:r>
         <w:rPr>
           <w:rFonts w:ascii="Mom´sTypewriter" w:hAnsi="Mom´sTypewriter"/>
+        </w:rPr>
+        <w:t xml:space="preserve"> </w:t>
+      </w:r>
+      <w:r>
+        <w:rPr>
+          <w:rFonts w:ascii="Mom´sTypewriter" w:hAnsi="Mom´sTypewriter"/>
+          <w:noProof/>
+        </w:rPr>
+        <w:drawing>
+          <wp:inline distT="0" distB="0" distL="0" distR="0" wp14:anchorId="60DAD738" wp14:editId="4EB67157">
+            <wp:extent cx="2520000" cy="1414560"/>
+            <wp:effectExtent l="0" t="0" r="0" b="0"/>
+            <wp:docPr id="9" name="Imagen 9"/>
+            <wp:cNvGraphicFramePr>
+              <a:graphicFrameLocks xmlns:a="http://schemas.openxmlformats.org/drawingml/2006/main" noChangeAspect="1"/>
+            </wp:cNvGraphicFramePr>
+            <a:graphic xmlns:a="http://schemas.openxmlformats.org/drawingml/2006/main">
+              <a:graphicData uri="http://schemas.openxmlformats.org/drawingml/2006/picture">
+                <pic:pic xmlns:pic="http://schemas.openxmlformats.org/drawingml/2006/picture">
+                  <pic:nvPicPr>
+                    <pic:cNvPr id="0" name="Picture 41"/>
+                    <pic:cNvPicPr>
+                      <a:picLocks noChangeAspect="1" noChangeArrowheads="1"/>
+                    </pic:cNvPicPr>
+                  </pic:nvPicPr>
+                  <pic:blipFill>
+                    <a:blip r:embed="rId24">
+                      <a:extLst>
+                        <a:ext uri="{28A0092B-C50C-407E-A947-70E740481C1C}">
+                          <a14:useLocalDpi xmlns:a14="http://schemas.microsoft.com/office/drawing/2010/main" val="0"/>
+                        </a:ext>
+                      </a:extLst>
+                    </a:blip>
+                    <a:srcRect/>
+                    <a:stretch>
+                      <a:fillRect/>
+                    </a:stretch>
+                  </pic:blipFill>
+                  <pic:spPr bwMode="auto">
+                    <a:xfrm>
+                      <a:off x="0" y="0"/>
+                      <a:ext cx="2520000" cy="1414560"/>
+                    </a:xfrm>
+                    <a:prstGeom prst="rect">
+                      <a:avLst/>
+                    </a:prstGeom>
+                    <a:noFill/>
+                    <a:ln>
+                      <a:noFill/>
+                    </a:ln>
+                  </pic:spPr>
+                </pic:pic>
+              </a:graphicData>
+            </a:graphic>
+          </wp:inline>
+        </w:drawing>
+      </w:r>
+      <w:r>
+        <w:rPr>
+          <w:rFonts w:ascii="Mom´sTypewriter" w:hAnsi="Mom´sTypewriter"/>
           <w:lang w:val="en-US"/>
         </w:rPr>
         <w:br w:type="page"/>
@@ -4597,7 +4628,25 @@
           <w:szCs w:val="20"/>
           <w:lang w:val="en-US"/>
         </w:rPr>
-        <w:t>Up to 4 players will encounter them self, retained in an old terrific asylum, with no hopes for getting out, but cooperation and roguery, will help them encounter all trials and find the way to escape alive.</w:t>
+        <w:t xml:space="preserve">Up to 4 players will encounter them self, retained in an old </w:t>
+      </w:r>
+      <w:r>
+        <w:rPr>
+          <w:rFonts w:ascii="JMH Typewriter" w:hAnsi="JMH Typewriter"/>
+          <w:sz w:val="20"/>
+          <w:szCs w:val="20"/>
+          <w:lang w:val="en-US"/>
+        </w:rPr>
+        <w:t>terrifying</w:t>
+      </w:r>
+      <w:r>
+        <w:rPr>
+          <w:rFonts w:ascii="JMH Typewriter" w:hAnsi="JMH Typewriter"/>
+          <w:sz w:val="20"/>
+          <w:szCs w:val="20"/>
+          <w:lang w:val="en-US"/>
+        </w:rPr>
+        <w:t xml:space="preserve"> asylum, with no hopes for getting out, but cooperation and roguery, will help them encounter all trials and find the way to escape alive.</w:t>
       </w:r>
     </w:p>
     <w:p>
@@ -4659,7 +4708,61 @@
           <w:szCs w:val="20"/>
           <w:lang w:val="en-US"/>
         </w:rPr>
-        <w:t>The AI's that control the future world want to make you pay for crimes that you have not yet committed, but there is hope for an exit, you will have to complete the missions and find the keys that will take you to the exit, demonstrating your skills in the company of other condemned, preventing the enemies from destroying you, either by hiding or taking turns to distract them, likewise time will play against you and there will be no escape; unless together you gather everything necessary to save each other. Take advantage of dark places, key objects, clues and combine your strength with that of your companions, so they will prove their worth and be able to survive.</w:t>
+        <w:t xml:space="preserve">The AI's that control the future world want to make you pay for crimes that you have not yet committed, but there is hope for an exit, you will have to complete the missions and find the keys that will take you to the exit, </w:t>
+      </w:r>
+      <w:r>
+        <w:rPr>
+          <w:rFonts w:ascii="JMH Typewriter" w:hAnsi="JMH Typewriter"/>
+          <w:sz w:val="20"/>
+          <w:szCs w:val="20"/>
+          <w:lang w:val="en-US"/>
+        </w:rPr>
+        <w:t>showing</w:t>
+      </w:r>
+      <w:r>
+        <w:rPr>
+          <w:rFonts w:ascii="JMH Typewriter" w:hAnsi="JMH Typewriter"/>
+          <w:sz w:val="20"/>
+          <w:szCs w:val="20"/>
+          <w:lang w:val="en-US"/>
+        </w:rPr>
+        <w:t xml:space="preserve"> your skills in the company of other condemned, preventing the enemies from destroying you, either by hiding or taking turns to distract them, likewise time will play against you and there will be no escape; unless together you gather everything necessary to save each other. Take advantage of dark places, key objects, clues and combine your strength with that of your companions, so </w:t>
+      </w:r>
+      <w:r>
+        <w:rPr>
+          <w:rFonts w:ascii="JMH Typewriter" w:hAnsi="JMH Typewriter"/>
+          <w:sz w:val="20"/>
+          <w:szCs w:val="20"/>
+          <w:lang w:val="en-US"/>
+        </w:rPr>
+        <w:t>you</w:t>
+      </w:r>
+      <w:r>
+        <w:rPr>
+          <w:rFonts w:ascii="JMH Typewriter" w:hAnsi="JMH Typewriter"/>
+          <w:sz w:val="20"/>
+          <w:szCs w:val="20"/>
+          <w:lang w:val="en-US"/>
+        </w:rPr>
+        <w:t xml:space="preserve"> will prove </w:t>
+      </w:r>
+      <w:r>
+        <w:rPr>
+          <w:rFonts w:ascii="JMH Typewriter" w:hAnsi="JMH Typewriter"/>
+          <w:sz w:val="20"/>
+          <w:szCs w:val="20"/>
+          <w:lang w:val="en-US"/>
+        </w:rPr>
+        <w:t>been</w:t>
+      </w:r>
+      <w:r>
+        <w:rPr>
+          <w:rFonts w:ascii="JMH Typewriter" w:hAnsi="JMH Typewriter"/>
+          <w:sz w:val="20"/>
+          <w:szCs w:val="20"/>
+          <w:lang w:val="en-US"/>
+        </w:rPr>
+        <w:t xml:space="preserve"> worth and be able to survive.</w:t>
       </w:r>
     </w:p>
     <w:p>
@@ -4676,7 +4779,9 @@
     <w:p>
       <w:pPr>
         <w:rPr>
-          <w:rFonts w:ascii="Mom´sTypewriter" w:hAnsi="Mom´sTypewriter"/>
+          <w:rFonts w:ascii="JMH Typewriter" w:hAnsi="JMH Typewriter"/>
+          <w:sz w:val="20"/>
+          <w:szCs w:val="20"/>
           <w:lang w:val="en-US"/>
         </w:rPr>
       </w:pPr>
@@ -4727,6 +4832,14 @@
           <w:lang w:val="en-US"/>
         </w:rPr>
       </w:pPr>
+    </w:p>
+    <w:p>
+      <w:pPr>
+        <w:rPr>
+          <w:rFonts w:ascii="Mom´sTypewriter" w:hAnsi="Mom´sTypewriter"/>
+          <w:lang w:val="en-US"/>
+        </w:rPr>
+      </w:pPr>
       <w:r>
         <w:rPr>
           <w:rFonts w:ascii="Mom´sTypewriter" w:hAnsi="Mom´sTypewriter"/>
@@ -4820,17 +4933,6 @@
         <w:rPr>
           <w:rFonts w:ascii="Mom´sTypewriter" w:hAnsi="Mom´sTypewriter"/>
           <w:b/>
-          <w:sz w:val="36"/>
-          <w:szCs w:val="36"/>
-          <w:lang w:val="en-US"/>
-        </w:rPr>
-      </w:pPr>
-    </w:p>
-    <w:p>
-      <w:pPr>
-        <w:rPr>
-          <w:rFonts w:ascii="Mom´sTypewriter" w:hAnsi="Mom´sTypewriter"/>
-          <w:b/>
           <w:sz w:val="32"/>
           <w:szCs w:val="32"/>
           <w:lang w:val="en-US"/>
@@ -4844,6 +4946,7 @@
           <w:szCs w:val="28"/>
           <w:lang w:val="en-US"/>
         </w:rPr>
+        <w:lastRenderedPageBreak/>
         <w:t>Main game loop</w:t>
       </w:r>
       <w:r>
@@ -5086,7 +5189,7 @@
           <w:lang w:val="en-US"/>
         </w:rPr>
         <w:pict w14:anchorId="1323D451">
-          <v:rect id="_x0000_i1034" style="width:0;height:1.5pt" o:hralign="center" o:hrstd="t" o:hr="t" fillcolor="#a0a0a0" stroked="f"/>
+          <v:rect id="_x0000_i1028" style="width:0;height:1.5pt" o:hralign="center" o:hrstd="t" o:hr="t" fillcolor="#a0a0a0" stroked="f"/>
         </w:pict>
       </w:r>
     </w:p>
@@ -5339,7 +5442,7 @@
           <w:lang w:val="en-US"/>
         </w:rPr>
         <w:pict w14:anchorId="4859D034">
-          <v:rect id="_x0000_i1035" style="width:0;height:1.5pt" o:hralign="center" o:hrstd="t" o:hr="t" fillcolor="#a0a0a0" stroked="f"/>
+          <v:rect id="_x0000_i1029" style="width:0;height:1.5pt" o:hralign="center" o:hrstd="t" o:hr="t" fillcolor="#a0a0a0" stroked="f"/>
         </w:pict>
       </w:r>
     </w:p>
@@ -5470,8 +5573,85 @@
           <w:szCs w:val="32"/>
           <w:lang w:val="en-US"/>
         </w:rPr>
-        <w:t>&lt;Level #1&gt;</w:t>
-      </w:r>
+        <w:t>Level #1</w:t>
+      </w:r>
+    </w:p>
+    <w:p>
+      <w:pPr>
+        <w:rPr>
+          <w:rFonts w:ascii="JMH Typewriter" w:hAnsi="JMH Typewriter"/>
+          <w:sz w:val="20"/>
+          <w:szCs w:val="20"/>
+          <w:lang w:val="en-US"/>
+        </w:rPr>
+      </w:pPr>
+    </w:p>
+    <w:p>
+      <w:pPr>
+        <w:jc w:val="both"/>
+        <w:rPr>
+          <w:rFonts w:ascii="JMH Typewriter" w:hAnsi="JMH Typewriter"/>
+          <w:sz w:val="20"/>
+          <w:szCs w:val="20"/>
+          <w:lang w:val="en-US"/>
+        </w:rPr>
+      </w:pPr>
+      <w:r>
+        <w:rPr>
+          <w:rFonts w:ascii="JMH Typewriter" w:hAnsi="JMH Typewriter"/>
+          <w:sz w:val="20"/>
+          <w:szCs w:val="20"/>
+          <w:lang w:val="en-US"/>
+        </w:rPr>
+        <w:t>Our environment is settled in an old, dark and abandoned building, which once served as asylum, there our</w:t>
+      </w:r>
+      <w:r>
+        <w:rPr>
+          <w:rFonts w:ascii="JMH Typewriter" w:hAnsi="JMH Typewriter"/>
+          <w:sz w:val="20"/>
+          <w:szCs w:val="20"/>
+          <w:lang w:val="en-US"/>
+        </w:rPr>
+        <w:t xml:space="preserve"> four</w:t>
+      </w:r>
+      <w:r>
+        <w:rPr>
+          <w:rFonts w:ascii="JMH Typewriter" w:hAnsi="JMH Typewriter"/>
+          <w:sz w:val="20"/>
+          <w:szCs w:val="20"/>
+          <w:lang w:val="en-US"/>
+        </w:rPr>
+        <w:t xml:space="preserve"> players will </w:t>
+      </w:r>
+      <w:r>
+        <w:rPr>
+          <w:rFonts w:ascii="JMH Typewriter" w:hAnsi="JMH Typewriter"/>
+          <w:sz w:val="20"/>
+          <w:szCs w:val="20"/>
+          <w:lang w:val="en-US"/>
+        </w:rPr>
+        <w:t>explore different kind of rooms, that can be accessed when certain conditions are met.</w:t>
+      </w:r>
+    </w:p>
+    <w:p>
+      <w:pPr>
+        <w:rPr>
+          <w:rFonts w:ascii="JMH Typewriter" w:hAnsi="JMH Typewriter"/>
+          <w:sz w:val="20"/>
+          <w:szCs w:val="20"/>
+          <w:lang w:val="en-US"/>
+        </w:rPr>
+      </w:pPr>
+    </w:p>
+    <w:p>
+      <w:pPr>
+        <w:rPr>
+          <w:rFonts w:ascii="JMH Typewriter" w:hAnsi="JMH Typewriter"/>
+          <w:sz w:val="20"/>
+          <w:szCs w:val="20"/>
+          <w:lang w:val="en-US"/>
+        </w:rPr>
+      </w:pPr>
     </w:p>
     <w:p>
       <w:pPr>
@@ -5481,13 +5661,6 @@
           <w:lang w:val="en-US"/>
         </w:rPr>
       </w:pPr>
-      <w:r>
-        <w:rPr>
-          <w:rFonts w:ascii="Mom´sTypewriter" w:hAnsi="Mom´sTypewriter"/>
-          <w:lang w:val="en-US"/>
-        </w:rPr>
-        <w:t xml:space="preserve">- </w:t>
-      </w:r>
       <w:r>
         <w:rPr>
           <w:rFonts w:ascii="Mom´sTypewriter" w:hAnsi="Mom´sTypewriter"/>
@@ -5503,26 +5676,32 @@
           <w:b w:val="0"/>
           <w:sz w:val="20"/>
           <w:szCs w:val="20"/>
-          <w:lang w:val="es-CO"/>
-        </w:rPr>
-        <w:t>&lt;description&gt;</w:t>
+          <w:lang w:val="en-US"/>
+        </w:rPr>
+        <w:t>Open and explore all rooms</w:t>
+      </w:r>
+      <w:r>
+        <w:rPr>
+          <w:rFonts w:ascii="JMH Typewriter" w:hAnsi="JMH Typewriter"/>
+          <w:b w:val="0"/>
+          <w:sz w:val="20"/>
+          <w:szCs w:val="20"/>
+          <w:lang w:val="en-US"/>
+        </w:rPr>
+        <w:t>, from the one you wake up, to the final door.</w:t>
       </w:r>
     </w:p>
     <w:p>
       <w:pPr>
         <w:pStyle w:val="Ttulo4"/>
         <w:rPr>
-          <w:rFonts w:ascii="Mom´sTypewriter" w:hAnsi="Mom´sTypewriter"/>
-          <w:lang w:val="en-US"/>
-        </w:rPr>
-      </w:pPr>
-      <w:r>
-        <w:rPr>
-          <w:rFonts w:ascii="Mom´sTypewriter" w:hAnsi="Mom´sTypewriter"/>
-          <w:lang w:val="en-US"/>
-        </w:rPr>
-        <w:t xml:space="preserve">- </w:t>
-      </w:r>
+          <w:rFonts w:ascii="JMH Typewriter" w:hAnsi="JMH Typewriter"/>
+          <w:b w:val="0"/>
+          <w:sz w:val="20"/>
+          <w:szCs w:val="20"/>
+          <w:lang w:val="en-US"/>
+        </w:rPr>
+      </w:pPr>
       <w:r>
         <w:rPr>
           <w:rFonts w:ascii="Mom´sTypewriter" w:hAnsi="Mom´sTypewriter"/>
@@ -5538,39 +5717,1011 @@
           <w:b w:val="0"/>
           <w:sz w:val="20"/>
           <w:szCs w:val="20"/>
-          <w:lang w:val="es-CO"/>
-        </w:rPr>
-        <w:t>&lt;description&gt;</w:t>
+          <w:lang w:val="en-US"/>
+        </w:rPr>
+        <w:t>To find the way through, our players must achieve some conditions:</w:t>
+      </w:r>
+    </w:p>
+    <w:p>
+      <w:pPr>
+        <w:pStyle w:val="Prrafodelista"/>
+        <w:numPr>
+          <w:ilvl w:val="0"/>
+          <w:numId w:val="26"/>
+        </w:numPr>
+        <w:rPr>
+          <w:rFonts w:ascii="JMH Typewriter" w:hAnsi="JMH Typewriter"/>
+          <w:sz w:val="20"/>
+          <w:szCs w:val="20"/>
+          <w:lang w:val="en-US"/>
+        </w:rPr>
+      </w:pPr>
+      <w:r>
+        <w:rPr>
+          <w:rFonts w:ascii="JMH Typewriter" w:hAnsi="JMH Typewriter"/>
+          <w:sz w:val="20"/>
+          <w:szCs w:val="20"/>
+          <w:lang w:val="en-US"/>
+        </w:rPr>
+        <w:t>Observe their surroundings to find clues, objects or solve the puzzle</w:t>
+      </w:r>
+      <w:r>
+        <w:rPr>
+          <w:rFonts w:ascii="JMH Typewriter" w:hAnsi="JMH Typewriter"/>
+          <w:sz w:val="20"/>
+          <w:szCs w:val="20"/>
+          <w:lang w:val="en-US"/>
+        </w:rPr>
+        <w:t>.</w:t>
+      </w:r>
+    </w:p>
+    <w:p>
+      <w:pPr>
+        <w:pStyle w:val="Prrafodelista"/>
+        <w:numPr>
+          <w:ilvl w:val="0"/>
+          <w:numId w:val="26"/>
+        </w:numPr>
+        <w:rPr>
+          <w:rFonts w:ascii="JMH Typewriter" w:hAnsi="JMH Typewriter"/>
+          <w:sz w:val="20"/>
+          <w:szCs w:val="20"/>
+          <w:lang w:val="en-US"/>
+        </w:rPr>
+      </w:pPr>
+      <w:r>
+        <w:rPr>
+          <w:rFonts w:ascii="JMH Typewriter" w:hAnsi="JMH Typewriter"/>
+          <w:sz w:val="20"/>
+          <w:szCs w:val="20"/>
+          <w:lang w:val="en-US"/>
+        </w:rPr>
+        <w:t>Escape from enemy, hid or run.</w:t>
+      </w:r>
+    </w:p>
+    <w:p>
+      <w:pPr>
+        <w:pStyle w:val="Prrafodelista"/>
+        <w:numPr>
+          <w:ilvl w:val="0"/>
+          <w:numId w:val="26"/>
+        </w:numPr>
+        <w:rPr>
+          <w:rFonts w:ascii="JMH Typewriter" w:hAnsi="JMH Typewriter"/>
+          <w:sz w:val="20"/>
+          <w:szCs w:val="20"/>
+          <w:lang w:val="en-US"/>
+        </w:rPr>
+      </w:pPr>
+      <w:r>
+        <w:rPr>
+          <w:rFonts w:ascii="JMH Typewriter" w:hAnsi="JMH Typewriter"/>
+          <w:sz w:val="20"/>
+          <w:szCs w:val="20"/>
+          <w:lang w:val="en-US"/>
+        </w:rPr>
+        <w:t xml:space="preserve">Make distractions, </w:t>
+      </w:r>
+      <w:r>
+        <w:rPr>
+          <w:rFonts w:ascii="JMH Typewriter" w:hAnsi="JMH Typewriter"/>
+          <w:sz w:val="20"/>
+          <w:szCs w:val="20"/>
+          <w:lang w:val="en-US"/>
+        </w:rPr>
+        <w:t>throwing objects can produce sounds that attract the enemy</w:t>
+      </w:r>
+      <w:r>
+        <w:rPr>
+          <w:rFonts w:ascii="JMH Typewriter" w:hAnsi="JMH Typewriter"/>
+          <w:sz w:val="20"/>
+          <w:szCs w:val="20"/>
+          <w:lang w:val="en-US"/>
+        </w:rPr>
+        <w:t xml:space="preserve">, running in front of the enemy can also activate his </w:t>
+      </w:r>
+      <w:proofErr w:type="spellStart"/>
+      <w:r>
+        <w:rPr>
+          <w:rFonts w:ascii="JMH Typewriter" w:hAnsi="JMH Typewriter"/>
+          <w:sz w:val="20"/>
+          <w:szCs w:val="20"/>
+          <w:lang w:val="en-US"/>
+        </w:rPr>
+        <w:t>ag</w:t>
+      </w:r>
+      <w:r>
+        <w:rPr>
+          <w:rFonts w:ascii="JMH Typewriter" w:hAnsi="JMH Typewriter"/>
+          <w:sz w:val="20"/>
+          <w:szCs w:val="20"/>
+          <w:lang w:val="en-US"/>
+        </w:rPr>
+        <w:t>g</w:t>
+      </w:r>
+      <w:r>
+        <w:rPr>
+          <w:rFonts w:ascii="JMH Typewriter" w:hAnsi="JMH Typewriter"/>
+          <w:sz w:val="20"/>
+          <w:szCs w:val="20"/>
+          <w:lang w:val="en-US"/>
+        </w:rPr>
+        <w:t>ro</w:t>
+      </w:r>
+      <w:proofErr w:type="spellEnd"/>
+      <w:r>
+        <w:rPr>
+          <w:rFonts w:ascii="JMH Typewriter" w:hAnsi="JMH Typewriter"/>
+          <w:sz w:val="20"/>
+          <w:szCs w:val="20"/>
+          <w:lang w:val="en-US"/>
+        </w:rPr>
+        <w:t>. and make him follow you.</w:t>
       </w:r>
     </w:p>
     <w:p>
       <w:pPr>
         <w:pStyle w:val="Ttulo4"/>
-        <w:rPr>
-          <w:rFonts w:ascii="Mom´sTypewriter" w:hAnsi="Mom´sTypewriter"/>
-          <w:lang w:val="en-US"/>
-        </w:rPr>
-      </w:pPr>
-      <w:r>
-        <w:rPr>
-          <w:rFonts w:ascii="Mom´sTypewriter" w:hAnsi="Mom´sTypewriter"/>
-          <w:lang w:val="en-US"/>
-        </w:rPr>
-        <w:t xml:space="preserve">- </w:t>
-      </w:r>
-      <w:r>
         <w:rPr>
           <w:rFonts w:ascii="Mom´sTypewriter" w:hAnsi="Mom´sTypewriter"/>
           <w:sz w:val="28"/>
           <w:szCs w:val="28"/>
           <w:lang w:val="en-US"/>
         </w:rPr>
-        <w:t>&lt;Objects/Enemies/NPC/etc.&gt;</w:t>
-      </w:r>
-      <w:r>
-        <w:rPr>
-          <w:rFonts w:ascii="Mom´sTypewriter" w:hAnsi="Mom´sTypewriter"/>
+      </w:pPr>
+      <w:r>
+        <w:rPr>
+          <w:rFonts w:ascii="Mom´sTypewriter" w:hAnsi="Mom´sTypewriter"/>
+          <w:sz w:val="28"/>
+          <w:szCs w:val="28"/>
+          <w:lang w:val="en-US"/>
+        </w:rPr>
+        <w:t>Objects</w:t>
+      </w:r>
+      <w:r>
+        <w:rPr>
+          <w:rFonts w:ascii="Mom´sTypewriter" w:hAnsi="Mom´sTypewriter"/>
+          <w:sz w:val="28"/>
+          <w:szCs w:val="28"/>
+          <w:lang w:val="en-US"/>
+        </w:rPr>
+        <w:t xml:space="preserve">: </w:t>
+      </w:r>
+    </w:p>
+    <w:p>
+      <w:pPr>
+        <w:pStyle w:val="Prrafodelista"/>
+        <w:numPr>
+          <w:ilvl w:val="0"/>
+          <w:numId w:val="27"/>
+        </w:numPr>
+        <w:rPr>
+          <w:rFonts w:ascii="JMH Typewriter" w:hAnsi="JMH Typewriter"/>
+          <w:lang w:val="en-US"/>
+        </w:rPr>
+      </w:pPr>
+      <w:r>
+        <w:rPr>
+          <w:rFonts w:ascii="JMH Typewriter" w:hAnsi="JMH Typewriter"/>
+          <w:lang w:val="en-US"/>
+        </w:rPr>
+        <w:t>Usable: (Disposable</w:t>
+      </w:r>
+      <w:r>
+        <w:rPr>
+          <w:rFonts w:ascii="JMH Typewriter" w:hAnsi="JMH Typewriter"/>
+          <w:lang w:val="en-US"/>
+        </w:rPr>
+        <w:t xml:space="preserve"> </w:t>
+      </w:r>
+      <w:r>
+        <w:rPr>
+          <w:rFonts w:ascii="JMH Typewriter" w:hAnsi="JMH Typewriter"/>
+          <w:lang w:val="en-US"/>
+        </w:rPr>
+        <w:t>only when used</w:t>
+      </w:r>
+      <w:r>
+        <w:rPr>
+          <w:rFonts w:ascii="JMH Typewriter" w:hAnsi="JMH Typewriter"/>
+          <w:lang w:val="en-US"/>
+        </w:rPr>
+        <w:t>)</w:t>
+      </w:r>
+    </w:p>
+    <w:p>
+      <w:pPr>
+        <w:pStyle w:val="Prrafodelista"/>
+        <w:numPr>
+          <w:ilvl w:val="1"/>
+          <w:numId w:val="27"/>
+        </w:numPr>
+        <w:rPr>
+          <w:rFonts w:ascii="JMH Typewriter" w:hAnsi="JMH Typewriter"/>
+          <w:sz w:val="20"/>
+          <w:szCs w:val="20"/>
+          <w:lang w:val="en-US"/>
+        </w:rPr>
+      </w:pPr>
+      <w:r>
+        <w:rPr>
+          <w:rFonts w:ascii="JMH Typewriter" w:hAnsi="JMH Typewriter"/>
+          <w:sz w:val="20"/>
+          <w:szCs w:val="20"/>
+          <w:lang w:val="en-US"/>
+        </w:rPr>
+        <w:t>Hp recover</w:t>
+      </w:r>
+      <w:r>
+        <w:rPr>
+          <w:rFonts w:ascii="JMH Typewriter" w:hAnsi="JMH Typewriter"/>
+          <w:sz w:val="20"/>
+          <w:szCs w:val="20"/>
+          <w:lang w:val="en-US"/>
+        </w:rPr>
+        <w:t>.</w:t>
+      </w:r>
+    </w:p>
+    <w:p>
+      <w:pPr>
+        <w:pStyle w:val="Prrafodelista"/>
+        <w:numPr>
+          <w:ilvl w:val="1"/>
+          <w:numId w:val="27"/>
+        </w:numPr>
+        <w:rPr>
+          <w:rFonts w:ascii="JMH Typewriter" w:hAnsi="JMH Typewriter"/>
+          <w:sz w:val="20"/>
+          <w:szCs w:val="20"/>
+          <w:lang w:val="en-US"/>
+        </w:rPr>
+      </w:pPr>
+      <w:proofErr w:type="spellStart"/>
+      <w:r>
+        <w:rPr>
+          <w:rFonts w:ascii="JMH Typewriter" w:hAnsi="JMH Typewriter"/>
+          <w:sz w:val="20"/>
+          <w:szCs w:val="20"/>
+          <w:lang w:val="en-US"/>
+        </w:rPr>
+        <w:t>Sp</w:t>
+      </w:r>
+      <w:proofErr w:type="spellEnd"/>
+      <w:r>
+        <w:rPr>
+          <w:rFonts w:ascii="JMH Typewriter" w:hAnsi="JMH Typewriter"/>
+          <w:sz w:val="20"/>
+          <w:szCs w:val="20"/>
+          <w:lang w:val="en-US"/>
+        </w:rPr>
+        <w:t xml:space="preserve"> Recover</w:t>
+      </w:r>
+      <w:r>
+        <w:rPr>
+          <w:rFonts w:ascii="JMH Typewriter" w:hAnsi="JMH Typewriter"/>
+          <w:sz w:val="20"/>
+          <w:szCs w:val="20"/>
+          <w:lang w:val="en-US"/>
+        </w:rPr>
+        <w:t>.</w:t>
+      </w:r>
+    </w:p>
+    <w:p>
+      <w:pPr>
+        <w:pStyle w:val="Prrafodelista"/>
+        <w:numPr>
+          <w:ilvl w:val="1"/>
+          <w:numId w:val="27"/>
+        </w:numPr>
+        <w:rPr>
+          <w:rFonts w:ascii="JMH Typewriter" w:hAnsi="JMH Typewriter"/>
+          <w:sz w:val="20"/>
+          <w:szCs w:val="20"/>
+          <w:lang w:val="en-US"/>
+        </w:rPr>
+      </w:pPr>
+      <w:r>
+        <w:rPr>
+          <w:rFonts w:ascii="JMH Typewriter" w:hAnsi="JMH Typewriter"/>
+          <w:sz w:val="20"/>
+          <w:szCs w:val="20"/>
+          <w:lang w:val="en-US"/>
+        </w:rPr>
+        <w:t>Power up</w:t>
+      </w:r>
+      <w:r>
+        <w:rPr>
+          <w:rFonts w:ascii="JMH Typewriter" w:hAnsi="JMH Typewriter"/>
+          <w:sz w:val="20"/>
+          <w:szCs w:val="20"/>
+          <w:lang w:val="en-US"/>
+        </w:rPr>
+        <w:t>.</w:t>
+      </w:r>
+    </w:p>
+    <w:p>
+      <w:pPr>
+        <w:pStyle w:val="Prrafodelista"/>
+        <w:numPr>
+          <w:ilvl w:val="0"/>
+          <w:numId w:val="27"/>
+        </w:numPr>
+        <w:rPr>
+          <w:rFonts w:ascii="JMH Typewriter" w:hAnsi="JMH Typewriter"/>
+          <w:lang w:val="en-US"/>
+        </w:rPr>
+      </w:pPr>
+      <w:r>
+        <w:rPr>
+          <w:rFonts w:ascii="JMH Typewriter" w:hAnsi="JMH Typewriter"/>
+          <w:lang w:val="en-US"/>
+        </w:rPr>
+        <w:t xml:space="preserve">Important: </w:t>
+      </w:r>
+      <w:r>
+        <w:rPr>
+          <w:rFonts w:ascii="JMH Typewriter" w:hAnsi="JMH Typewriter"/>
+          <w:lang w:val="en-US"/>
+        </w:rPr>
+        <w:t>(Disposable only when used)</w:t>
+      </w:r>
+    </w:p>
+    <w:p>
+      <w:pPr>
+        <w:pStyle w:val="Prrafodelista"/>
+        <w:numPr>
+          <w:ilvl w:val="1"/>
+          <w:numId w:val="27"/>
+        </w:numPr>
+        <w:rPr>
+          <w:rFonts w:ascii="JMH Typewriter" w:hAnsi="JMH Typewriter"/>
+          <w:sz w:val="20"/>
+          <w:szCs w:val="20"/>
+          <w:lang w:val="en-US"/>
+        </w:rPr>
+      </w:pPr>
+      <w:r>
+        <w:rPr>
+          <w:rFonts w:ascii="JMH Typewriter" w:hAnsi="JMH Typewriter"/>
+          <w:sz w:val="20"/>
+          <w:szCs w:val="20"/>
+          <w:lang w:val="en-US"/>
+        </w:rPr>
+        <w:t>Clues</w:t>
+      </w:r>
+      <w:r>
+        <w:rPr>
+          <w:rFonts w:ascii="JMH Typewriter" w:hAnsi="JMH Typewriter"/>
+          <w:sz w:val="20"/>
+          <w:szCs w:val="20"/>
+          <w:lang w:val="en-US"/>
+        </w:rPr>
+        <w:t>.</w:t>
+      </w:r>
+    </w:p>
+    <w:p>
+      <w:pPr>
+        <w:pStyle w:val="Prrafodelista"/>
+        <w:numPr>
+          <w:ilvl w:val="1"/>
+          <w:numId w:val="27"/>
+        </w:numPr>
+        <w:rPr>
+          <w:rFonts w:ascii="JMH Typewriter" w:hAnsi="JMH Typewriter"/>
+          <w:sz w:val="20"/>
+          <w:szCs w:val="20"/>
+          <w:lang w:val="en-US"/>
+        </w:rPr>
+      </w:pPr>
+      <w:r>
+        <w:rPr>
+          <w:rFonts w:ascii="JMH Typewriter" w:hAnsi="JMH Typewriter"/>
+          <w:sz w:val="20"/>
+          <w:szCs w:val="20"/>
+          <w:lang w:val="en-US"/>
+        </w:rPr>
+        <w:t>Codes</w:t>
+      </w:r>
+      <w:r>
+        <w:rPr>
+          <w:rFonts w:ascii="JMH Typewriter" w:hAnsi="JMH Typewriter"/>
+          <w:sz w:val="20"/>
+          <w:szCs w:val="20"/>
+          <w:lang w:val="en-US"/>
+        </w:rPr>
+        <w:t>.</w:t>
+      </w:r>
+    </w:p>
+    <w:p>
+      <w:pPr>
+        <w:pStyle w:val="Prrafodelista"/>
+        <w:numPr>
+          <w:ilvl w:val="0"/>
+          <w:numId w:val="27"/>
+        </w:numPr>
+        <w:rPr>
+          <w:rFonts w:ascii="JMH Typewriter" w:hAnsi="JMH Typewriter"/>
+          <w:lang w:val="en-US"/>
+        </w:rPr>
+      </w:pPr>
+      <w:r>
+        <w:rPr>
+          <w:rFonts w:ascii="JMH Typewriter" w:hAnsi="JMH Typewriter"/>
+          <w:lang w:val="en-US"/>
+        </w:rPr>
+        <w:t>Keys:</w:t>
+      </w:r>
+      <w:r>
+        <w:rPr>
+          <w:rFonts w:ascii="JMH Typewriter" w:hAnsi="JMH Typewriter"/>
+          <w:lang w:val="en-US"/>
+        </w:rPr>
+        <w:t xml:space="preserve"> </w:t>
+      </w:r>
+      <w:r>
+        <w:rPr>
+          <w:rFonts w:ascii="JMH Typewriter" w:hAnsi="JMH Typewriter"/>
+          <w:lang w:val="en-US"/>
+        </w:rPr>
+        <w:t>(Disposable only when used)</w:t>
+      </w:r>
+    </w:p>
+    <w:p>
+      <w:pPr>
+        <w:pStyle w:val="Prrafodelista"/>
+        <w:numPr>
+          <w:ilvl w:val="1"/>
+          <w:numId w:val="27"/>
+        </w:numPr>
+        <w:rPr>
+          <w:rFonts w:ascii="JMH Typewriter" w:hAnsi="JMH Typewriter"/>
+          <w:lang w:val="en-US"/>
+        </w:rPr>
+      </w:pPr>
+      <w:r>
+        <w:rPr>
+          <w:rFonts w:ascii="JMH Typewriter" w:hAnsi="JMH Typewriter"/>
+          <w:sz w:val="20"/>
+          <w:szCs w:val="20"/>
+          <w:lang w:val="en-US"/>
+        </w:rPr>
+        <w:t>Normal rooms</w:t>
+      </w:r>
+      <w:r>
+        <w:rPr>
+          <w:rFonts w:ascii="JMH Typewriter" w:hAnsi="JMH Typewriter"/>
+          <w:sz w:val="20"/>
+          <w:szCs w:val="20"/>
+          <w:lang w:val="en-US"/>
+        </w:rPr>
+        <w:t>.</w:t>
+      </w:r>
+    </w:p>
+    <w:p>
+      <w:pPr>
+        <w:pStyle w:val="Prrafodelista"/>
+        <w:numPr>
+          <w:ilvl w:val="1"/>
+          <w:numId w:val="27"/>
+        </w:numPr>
+        <w:rPr>
+          <w:rFonts w:ascii="JMH Typewriter" w:hAnsi="JMH Typewriter"/>
+          <w:lang w:val="en-US"/>
+        </w:rPr>
+      </w:pPr>
+      <w:r>
+        <w:rPr>
+          <w:rFonts w:ascii="JMH Typewriter" w:hAnsi="JMH Typewriter"/>
+          <w:sz w:val="20"/>
+          <w:szCs w:val="20"/>
+          <w:lang w:val="en-US"/>
+        </w:rPr>
+        <w:t>Especial room</w:t>
+      </w:r>
+      <w:r>
+        <w:rPr>
+          <w:rFonts w:ascii="JMH Typewriter" w:hAnsi="JMH Typewriter"/>
+          <w:sz w:val="20"/>
+          <w:szCs w:val="20"/>
+          <w:lang w:val="en-US"/>
+        </w:rPr>
+        <w:t>.</w:t>
+      </w:r>
+    </w:p>
+    <w:p>
+      <w:pPr>
+        <w:pStyle w:val="Prrafodelista"/>
+        <w:numPr>
+          <w:ilvl w:val="1"/>
+          <w:numId w:val="27"/>
+        </w:numPr>
+        <w:rPr>
+          <w:rFonts w:ascii="JMH Typewriter" w:hAnsi="JMH Typewriter"/>
+          <w:lang w:val="en-US"/>
+        </w:rPr>
+      </w:pPr>
+      <w:r>
+        <w:rPr>
+          <w:rFonts w:ascii="JMH Typewriter" w:hAnsi="JMH Typewriter"/>
+          <w:lang w:val="en-US"/>
+        </w:rPr>
+        <w:t>F</w:t>
+      </w:r>
+      <w:r>
+        <w:rPr>
+          <w:rFonts w:ascii="JMH Typewriter" w:hAnsi="JMH Typewriter"/>
+          <w:lang w:val="en-US"/>
+        </w:rPr>
+        <w:t>ront door</w:t>
+      </w:r>
+      <w:r>
+        <w:rPr>
+          <w:rFonts w:ascii="JMH Typewriter" w:hAnsi="JMH Typewriter"/>
+          <w:lang w:val="en-US"/>
+        </w:rPr>
+        <w:t>.</w:t>
+      </w:r>
+    </w:p>
+    <w:p>
+      <w:pPr>
+        <w:pStyle w:val="Prrafodelista"/>
+        <w:numPr>
+          <w:ilvl w:val="0"/>
+          <w:numId w:val="27"/>
+        </w:numPr>
+        <w:rPr>
+          <w:rFonts w:ascii="JMH Typewriter" w:hAnsi="JMH Typewriter"/>
+          <w:lang w:val="en-US"/>
+        </w:rPr>
+      </w:pPr>
+      <w:r>
+        <w:rPr>
+          <w:rFonts w:ascii="JMH Typewriter" w:hAnsi="JMH Typewriter"/>
+          <w:lang w:val="en-US"/>
+        </w:rPr>
+        <w:t>T</w:t>
+      </w:r>
+      <w:r>
+        <w:rPr>
+          <w:rFonts w:ascii="JMH Typewriter" w:hAnsi="JMH Typewriter"/>
+          <w:lang w:val="en-US"/>
+        </w:rPr>
+        <w:t>hrowable</w:t>
+      </w:r>
+      <w:r>
+        <w:rPr>
+          <w:rFonts w:ascii="JMH Typewriter" w:hAnsi="JMH Typewriter"/>
+          <w:lang w:val="en-US"/>
+        </w:rPr>
+        <w:t>s:</w:t>
+      </w:r>
+      <w:r>
+        <w:rPr>
+          <w:rFonts w:ascii="JMH Typewriter" w:hAnsi="JMH Typewriter"/>
+          <w:lang w:val="en-US"/>
+        </w:rPr>
+        <w:t xml:space="preserve"> </w:t>
+      </w:r>
+      <w:r>
+        <w:rPr>
+          <w:rFonts w:ascii="JMH Typewriter" w:hAnsi="JMH Typewriter"/>
+          <w:lang w:val="en-US"/>
+        </w:rPr>
+        <w:t>(</w:t>
+      </w:r>
+      <w:r>
+        <w:rPr>
+          <w:rFonts w:ascii="JMH Typewriter" w:hAnsi="JMH Typewriter"/>
+          <w:lang w:val="en-US"/>
+        </w:rPr>
+        <w:t>A</w:t>
+      </w:r>
+      <w:r>
+        <w:rPr>
+          <w:rFonts w:ascii="JMH Typewriter" w:hAnsi="JMH Typewriter"/>
+          <w:lang w:val="en-US"/>
+        </w:rPr>
+        <w:t>utomatically</w:t>
+      </w:r>
+      <w:r>
+        <w:rPr>
+          <w:rFonts w:ascii="JMH Typewriter" w:hAnsi="JMH Typewriter"/>
+          <w:lang w:val="en-US"/>
+        </w:rPr>
+        <w:t xml:space="preserve"> </w:t>
+      </w:r>
+      <w:r>
+        <w:rPr>
+          <w:rFonts w:ascii="JMH Typewriter" w:hAnsi="JMH Typewriter"/>
+          <w:lang w:val="en-US"/>
+        </w:rPr>
+        <w:t>Disposable)</w:t>
+      </w:r>
+    </w:p>
+    <w:p>
+      <w:pPr>
+        <w:pStyle w:val="Prrafodelista"/>
+        <w:numPr>
+          <w:ilvl w:val="1"/>
+          <w:numId w:val="27"/>
+        </w:numPr>
+        <w:rPr>
+          <w:rFonts w:ascii="JMH Typewriter" w:hAnsi="JMH Typewriter"/>
+          <w:lang w:val="en-US"/>
+        </w:rPr>
+      </w:pPr>
+      <w:r>
+        <w:rPr>
+          <w:rFonts w:ascii="JMH Typewriter" w:hAnsi="JMH Typewriter"/>
+          <w:lang w:val="en-US"/>
+        </w:rPr>
+        <w:t>Objects on scene that can be use as distraction.</w:t>
+      </w:r>
+    </w:p>
+    <w:p>
+      <w:pPr>
+        <w:pStyle w:val="Ttulo4"/>
+        <w:rPr>
+          <w:rFonts w:ascii="Mom´sTypewriter" w:hAnsi="Mom´sTypewriter"/>
+          <w:sz w:val="28"/>
+          <w:szCs w:val="28"/>
+          <w:lang w:val="en-US"/>
+        </w:rPr>
+      </w:pPr>
+      <w:r>
+        <w:rPr>
+          <w:rFonts w:ascii="Mom´sTypewriter" w:hAnsi="Mom´sTypewriter"/>
+          <w:sz w:val="28"/>
+          <w:szCs w:val="28"/>
+          <w:lang w:val="en-US"/>
+        </w:rPr>
+        <w:lastRenderedPageBreak/>
+        <w:t>Enemy</w:t>
+      </w:r>
+      <w:r>
+        <w:rPr>
+          <w:rFonts w:ascii="Mom´sTypewriter" w:hAnsi="Mom´sTypewriter"/>
+          <w:sz w:val="28"/>
+          <w:szCs w:val="28"/>
+          <w:lang w:val="en-US"/>
+        </w:rPr>
+        <w:t xml:space="preserve">: </w:t>
+      </w:r>
+    </w:p>
+    <w:p>
+      <w:pPr>
+        <w:pStyle w:val="Ttulo4"/>
+        <w:numPr>
+          <w:ilvl w:val="0"/>
+          <w:numId w:val="28"/>
+        </w:numPr>
+        <w:rPr>
+          <w:rFonts w:ascii="JMH Typewriter" w:hAnsi="JMH Typewriter"/>
+          <w:sz w:val="20"/>
+          <w:szCs w:val="20"/>
+          <w:lang w:val="en-US"/>
+        </w:rPr>
+      </w:pPr>
+      <w:r>
+        <w:rPr>
+          <w:rFonts w:ascii="JMH Typewriter" w:hAnsi="JMH Typewriter"/>
+          <w:sz w:val="20"/>
+          <w:szCs w:val="20"/>
+          <w:lang w:val="en-US"/>
+        </w:rPr>
+        <w:t>Seek and destroy behavior.</w:t>
+      </w:r>
+    </w:p>
+    <w:p>
+      <w:pPr>
+        <w:pStyle w:val="Prrafodelista"/>
+        <w:numPr>
+          <w:ilvl w:val="1"/>
+          <w:numId w:val="28"/>
+        </w:numPr>
+        <w:rPr>
+          <w:rFonts w:ascii="JMH Typewriter" w:hAnsi="JMH Typewriter"/>
+          <w:sz w:val="20"/>
+          <w:szCs w:val="20"/>
+          <w:lang w:val="en-US"/>
+        </w:rPr>
+      </w:pPr>
+      <w:r>
+        <w:rPr>
+          <w:rFonts w:ascii="JMH Typewriter" w:hAnsi="JMH Typewriter"/>
+          <w:sz w:val="20"/>
+          <w:szCs w:val="20"/>
+          <w:lang w:val="en-US"/>
+        </w:rPr>
+        <w:t>Behavior triggered when the objective is not near, so he moves around to find the players.</w:t>
+      </w:r>
+    </w:p>
+    <w:p>
+      <w:pPr>
+        <w:pStyle w:val="Ttulo4"/>
+        <w:numPr>
+          <w:ilvl w:val="0"/>
+          <w:numId w:val="28"/>
+        </w:numPr>
+        <w:rPr>
+          <w:rFonts w:ascii="JMH Typewriter" w:hAnsi="JMH Typewriter"/>
+          <w:sz w:val="20"/>
+          <w:szCs w:val="20"/>
+          <w:lang w:val="en-US"/>
+        </w:rPr>
+      </w:pPr>
+      <w:r>
+        <w:rPr>
+          <w:rFonts w:ascii="JMH Typewriter" w:hAnsi="JMH Typewriter"/>
+          <w:sz w:val="20"/>
+          <w:szCs w:val="20"/>
+          <w:lang w:val="en-US"/>
+        </w:rPr>
+        <w:t>Attacks when encountered.</w:t>
+      </w:r>
+    </w:p>
+    <w:p>
+      <w:pPr>
+        <w:pStyle w:val="Prrafodelista"/>
+        <w:numPr>
+          <w:ilvl w:val="1"/>
+          <w:numId w:val="28"/>
+        </w:numPr>
+        <w:rPr>
+          <w:rFonts w:ascii="JMH Typewriter" w:hAnsi="JMH Typewriter"/>
+          <w:sz w:val="20"/>
+          <w:szCs w:val="20"/>
+          <w:lang w:val="en-US"/>
+        </w:rPr>
+      </w:pPr>
+      <w:r>
+        <w:rPr>
+          <w:rFonts w:ascii="JMH Typewriter" w:hAnsi="JMH Typewriter"/>
+          <w:sz w:val="20"/>
+          <w:szCs w:val="20"/>
+          <w:lang w:val="en-US"/>
+        </w:rPr>
+        <w:t>This behavior is triggered when a player is withing his attack range.</w:t>
+      </w:r>
+    </w:p>
+    <w:p>
+      <w:pPr>
+        <w:pStyle w:val="Ttulo4"/>
+        <w:numPr>
+          <w:ilvl w:val="0"/>
+          <w:numId w:val="28"/>
+        </w:numPr>
+        <w:rPr>
+          <w:rFonts w:ascii="JMH Typewriter" w:hAnsi="JMH Typewriter"/>
+          <w:sz w:val="20"/>
+          <w:szCs w:val="20"/>
+          <w:lang w:val="en-US"/>
+        </w:rPr>
+      </w:pPr>
+      <w:r>
+        <w:rPr>
+          <w:rFonts w:ascii="JMH Typewriter" w:hAnsi="JMH Typewriter"/>
+          <w:sz w:val="20"/>
+          <w:szCs w:val="20"/>
+          <w:lang w:val="en-US"/>
+        </w:rPr>
+        <w:t>Follow players.</w:t>
+      </w:r>
+    </w:p>
+    <w:p>
+      <w:pPr>
+        <w:pStyle w:val="Prrafodelista"/>
+        <w:numPr>
+          <w:ilvl w:val="1"/>
+          <w:numId w:val="28"/>
+        </w:numPr>
+        <w:rPr>
+          <w:rFonts w:ascii="JMH Typewriter" w:hAnsi="JMH Typewriter"/>
+          <w:sz w:val="20"/>
+          <w:szCs w:val="20"/>
+          <w:lang w:val="en-US"/>
+        </w:rPr>
+      </w:pPr>
+      <w:r>
+        <w:rPr>
+          <w:rFonts w:ascii="JMH Typewriter" w:hAnsi="JMH Typewriter"/>
+          <w:sz w:val="20"/>
+          <w:szCs w:val="20"/>
+          <w:lang w:val="en-US"/>
+        </w:rPr>
+        <w:t>When the player leaves the attack range, it triggers the follow actions.</w:t>
+      </w:r>
+    </w:p>
+    <w:p>
+      <w:pPr>
+        <w:pStyle w:val="Ttulo4"/>
+        <w:numPr>
+          <w:ilvl w:val="0"/>
+          <w:numId w:val="28"/>
+        </w:numPr>
+        <w:rPr>
+          <w:rFonts w:ascii="JMH Typewriter" w:hAnsi="JMH Typewriter"/>
+          <w:sz w:val="20"/>
+          <w:szCs w:val="20"/>
+          <w:lang w:val="en-US"/>
+        </w:rPr>
+      </w:pPr>
+      <w:r>
+        <w:rPr>
+          <w:rFonts w:ascii="JMH Typewriter" w:hAnsi="JMH Typewriter"/>
+          <w:sz w:val="20"/>
+          <w:szCs w:val="20"/>
+          <w:lang w:val="en-US"/>
+        </w:rPr>
+        <w:t>S</w:t>
+      </w:r>
+      <w:r>
+        <w:rPr>
+          <w:rFonts w:ascii="JMH Typewriter" w:hAnsi="JMH Typewriter"/>
+          <w:sz w:val="20"/>
+          <w:szCs w:val="20"/>
+          <w:lang w:val="en-US"/>
+        </w:rPr>
+        <w:t>usceptible to loud noises</w:t>
+      </w:r>
+      <w:r>
+        <w:rPr>
+          <w:rFonts w:ascii="JMH Typewriter" w:hAnsi="JMH Typewriter"/>
+          <w:sz w:val="20"/>
+          <w:szCs w:val="20"/>
+          <w:lang w:val="en-US"/>
+        </w:rPr>
+        <w:t>.</w:t>
+      </w:r>
+    </w:p>
+    <w:p>
+      <w:pPr>
+        <w:pStyle w:val="Prrafodelista"/>
+        <w:numPr>
+          <w:ilvl w:val="1"/>
+          <w:numId w:val="28"/>
+        </w:numPr>
+        <w:rPr>
+          <w:rFonts w:ascii="JMH Typewriter" w:hAnsi="JMH Typewriter"/>
+          <w:sz w:val="20"/>
+          <w:szCs w:val="20"/>
+          <w:lang w:val="en-US"/>
+        </w:rPr>
+      </w:pPr>
+      <w:r>
+        <w:rPr>
+          <w:rFonts w:ascii="JMH Typewriter" w:hAnsi="JMH Typewriter"/>
+          <w:sz w:val="20"/>
+          <w:szCs w:val="20"/>
+          <w:lang w:val="en-US"/>
+        </w:rPr>
+        <w:t>If one player throws an object and its impact generates noise, seek and destroy value is incremented and the enemy position is set to the origin of the noise.</w:t>
+      </w:r>
+    </w:p>
+    <w:p>
+      <w:pPr>
+        <w:pStyle w:val="Ttulo4"/>
+        <w:numPr>
+          <w:ilvl w:val="0"/>
+          <w:numId w:val="28"/>
+        </w:numPr>
+        <w:rPr>
+          <w:rFonts w:ascii="JMH Typewriter" w:hAnsi="JMH Typewriter"/>
+          <w:sz w:val="20"/>
+          <w:szCs w:val="20"/>
+          <w:lang w:val="en-US"/>
+        </w:rPr>
+      </w:pPr>
+      <w:r>
+        <w:rPr>
+          <w:rFonts w:ascii="JMH Typewriter" w:hAnsi="JMH Typewriter"/>
+          <w:sz w:val="20"/>
+          <w:szCs w:val="20"/>
+          <w:lang w:val="en-US"/>
+        </w:rPr>
+        <w:t>L</w:t>
+      </w:r>
+      <w:r>
+        <w:rPr>
+          <w:rFonts w:ascii="JMH Typewriter" w:hAnsi="JMH Typewriter"/>
+          <w:sz w:val="20"/>
+          <w:szCs w:val="20"/>
+          <w:lang w:val="en-US"/>
+        </w:rPr>
+        <w:t>ethal</w:t>
+      </w:r>
+      <w:r>
+        <w:rPr>
+          <w:rFonts w:ascii="JMH Typewriter" w:hAnsi="JMH Typewriter"/>
+          <w:sz w:val="20"/>
+          <w:szCs w:val="20"/>
+          <w:lang w:val="en-US"/>
+        </w:rPr>
+        <w:t xml:space="preserve"> attacks</w:t>
+      </w:r>
+      <w:r>
+        <w:rPr>
+          <w:rFonts w:ascii="JMH Typewriter" w:hAnsi="JMH Typewriter"/>
+          <w:sz w:val="20"/>
+          <w:szCs w:val="20"/>
+          <w:lang w:val="en-US"/>
+        </w:rPr>
+        <w:t>.</w:t>
+      </w:r>
+    </w:p>
+    <w:p>
+      <w:pPr>
+        <w:pStyle w:val="Prrafodelista"/>
+        <w:numPr>
+          <w:ilvl w:val="1"/>
+          <w:numId w:val="28"/>
+        </w:numPr>
+        <w:rPr>
+          <w:rFonts w:ascii="JMH Typewriter" w:hAnsi="JMH Typewriter"/>
+          <w:sz w:val="20"/>
+          <w:szCs w:val="20"/>
+          <w:lang w:val="en-US"/>
+        </w:rPr>
+      </w:pPr>
+      <w:r>
+        <w:rPr>
+          <w:rFonts w:ascii="JMH Typewriter" w:hAnsi="JMH Typewriter"/>
+          <w:sz w:val="20"/>
+          <w:szCs w:val="20"/>
+          <w:lang w:val="en-US"/>
+        </w:rPr>
+        <w:t>The damage index is set not to kill instantly, but reduces at least one third of the player health value.</w:t>
+      </w:r>
+    </w:p>
+    <w:p>
+      <w:pPr>
+        <w:pStyle w:val="Prrafodelista"/>
+        <w:numPr>
+          <w:ilvl w:val="1"/>
+          <w:numId w:val="28"/>
+        </w:numPr>
+        <w:rPr>
+          <w:rFonts w:ascii="JMH Typewriter" w:hAnsi="JMH Typewriter"/>
+          <w:sz w:val="20"/>
+          <w:szCs w:val="20"/>
+          <w:lang w:val="en-US"/>
+        </w:rPr>
+      </w:pPr>
+      <w:r>
+        <w:rPr>
+          <w:rFonts w:ascii="JMH Typewriter" w:hAnsi="JMH Typewriter"/>
+          <w:sz w:val="20"/>
+          <w:szCs w:val="20"/>
+          <w:lang w:val="en-US"/>
+        </w:rPr>
+        <w:t>So, when the enemy deals three hits the player must die.</w:t>
+      </w:r>
+    </w:p>
+    <w:p>
+      <w:pPr>
+        <w:pStyle w:val="Ttulo4"/>
+        <w:rPr>
+          <w:rFonts w:ascii="JMH Typewriter" w:hAnsi="JMH Typewriter"/>
           <w:b w:val="0"/>
+          <w:sz w:val="20"/>
+          <w:szCs w:val="20"/>
+          <w:lang w:val="en-US"/>
+        </w:rPr>
+      </w:pPr>
+      <w:r>
+        <w:rPr>
+          <w:rFonts w:ascii="Mom´sTypewriter" w:hAnsi="Mom´sTypewriter"/>
+          <w:sz w:val="28"/>
+          <w:szCs w:val="28"/>
+          <w:lang w:val="en-US"/>
+        </w:rPr>
+        <w:t>Puzzles:</w:t>
+      </w:r>
+      <w:r>
+        <w:rPr>
+          <w:rFonts w:ascii="Mom´sTypewriter" w:hAnsi="Mom´sTypewriter"/>
+          <w:sz w:val="28"/>
+          <w:szCs w:val="28"/>
           <w:lang w:val="en-US"/>
         </w:rPr>
         <w:t xml:space="preserve"> </w:t>
@@ -5581,9 +6732,109 @@
           <w:b w:val="0"/>
           <w:sz w:val="20"/>
           <w:szCs w:val="20"/>
-          <w:lang w:val="es-CO"/>
-        </w:rPr>
-        <w:t>&lt;description&gt;</w:t>
+          <w:lang w:val="en-US"/>
+        </w:rPr>
+        <w:t>allow players to access key objects, clues or codes, to complete their tasks</w:t>
+      </w:r>
+      <w:r>
+        <w:rPr>
+          <w:rFonts w:ascii="JMH Typewriter" w:hAnsi="JMH Typewriter"/>
+          <w:b w:val="0"/>
+          <w:sz w:val="20"/>
+          <w:szCs w:val="20"/>
+          <w:lang w:val="en-US"/>
+        </w:rPr>
+        <w:t>.</w:t>
+      </w:r>
+    </w:p>
+    <w:p>
+      <w:pPr>
+        <w:pStyle w:val="Prrafodelista"/>
+        <w:numPr>
+          <w:ilvl w:val="0"/>
+          <w:numId w:val="26"/>
+        </w:numPr>
+        <w:rPr>
+          <w:rFonts w:ascii="JMH Typewriter" w:hAnsi="JMH Typewriter"/>
+          <w:sz w:val="20"/>
+          <w:szCs w:val="20"/>
+          <w:lang w:val="en-US"/>
+        </w:rPr>
+      </w:pPr>
+      <w:r>
+        <w:rPr>
+          <w:rFonts w:ascii="JMH Typewriter" w:hAnsi="JMH Typewriter"/>
+          <w:sz w:val="20"/>
+          <w:szCs w:val="20"/>
+          <w:lang w:val="en-US"/>
+        </w:rPr>
+        <w:t>Can be found in especial areas</w:t>
+      </w:r>
+    </w:p>
+    <w:p>
+      <w:pPr>
+        <w:pStyle w:val="Prrafodelista"/>
+        <w:numPr>
+          <w:ilvl w:val="0"/>
+          <w:numId w:val="26"/>
+        </w:numPr>
+        <w:rPr>
+          <w:rFonts w:ascii="JMH Typewriter" w:hAnsi="JMH Typewriter"/>
+          <w:sz w:val="20"/>
+          <w:szCs w:val="20"/>
+          <w:lang w:val="en-US"/>
+        </w:rPr>
+      </w:pPr>
+      <w:r>
+        <w:rPr>
+          <w:rFonts w:ascii="JMH Typewriter" w:hAnsi="JMH Typewriter"/>
+          <w:sz w:val="20"/>
+          <w:szCs w:val="20"/>
+          <w:lang w:val="en-US"/>
+        </w:rPr>
+        <w:t>Some clues are needed to solve it</w:t>
+      </w:r>
+    </w:p>
+    <w:p>
+      <w:pPr>
+        <w:pStyle w:val="Prrafodelista"/>
+        <w:numPr>
+          <w:ilvl w:val="0"/>
+          <w:numId w:val="26"/>
+        </w:numPr>
+        <w:rPr>
+          <w:rFonts w:ascii="JMH Typewriter" w:hAnsi="JMH Typewriter"/>
+          <w:sz w:val="20"/>
+          <w:szCs w:val="20"/>
+          <w:lang w:val="en-US"/>
+        </w:rPr>
+      </w:pPr>
+      <w:r>
+        <w:rPr>
+          <w:rFonts w:ascii="JMH Typewriter" w:hAnsi="JMH Typewriter"/>
+          <w:sz w:val="20"/>
+          <w:szCs w:val="20"/>
+          <w:lang w:val="en-US"/>
+        </w:rPr>
+        <w:t>A</w:t>
+      </w:r>
+      <w:r>
+        <w:rPr>
+          <w:rFonts w:ascii="JMH Typewriter" w:hAnsi="JMH Typewriter"/>
+          <w:sz w:val="20"/>
+          <w:szCs w:val="20"/>
+          <w:lang w:val="en-US"/>
+        </w:rPr>
+        <w:t>re</w:t>
+      </w:r>
+      <w:r>
+        <w:rPr>
+          <w:rFonts w:ascii="JMH Typewriter" w:hAnsi="JMH Typewriter"/>
+          <w:sz w:val="20"/>
+          <w:szCs w:val="20"/>
+          <w:lang w:val="en-US"/>
+        </w:rPr>
+        <w:t xml:space="preserve"> specific and have only one condition to be achieved.</w:t>
       </w:r>
     </w:p>
     <w:p>
@@ -5615,10 +6866,9 @@
           <w:color w:val="666666"/>
           <w:sz w:val="36"/>
           <w:szCs w:val="36"/>
-          <w:lang w:val="es-CO"/>
-        </w:rPr>
-      </w:pPr>
-      <w:proofErr w:type="spellStart"/>
+          <w:lang w:val="en-US"/>
+        </w:rPr>
+      </w:pPr>
       <w:r>
         <w:rPr>
           <w:rFonts w:ascii="Mom´sTypewriter" w:hAnsi="Mom´sTypewriter"/>
@@ -5626,12 +6876,11 @@
           <w:color w:val="666666"/>
           <w:sz w:val="36"/>
           <w:szCs w:val="36"/>
-          <w:lang w:val="es-CO"/>
+          <w:lang w:val="en-US"/>
         </w:rPr>
         <w:lastRenderedPageBreak/>
         <w:t>Cinematics</w:t>
       </w:r>
-      <w:proofErr w:type="spellEnd"/>
     </w:p>
     <w:p>
       <w:pPr>
@@ -5646,7 +6895,7 @@
           <w:lang w:val="en-US"/>
         </w:rPr>
         <w:pict w14:anchorId="4FCF9333">
-          <v:rect id="_x0000_i1036" style="width:0;height:1.5pt" o:hralign="center" o:hrstd="t" o:hr="t" fillcolor="#a0a0a0" stroked="f"/>
+          <v:rect id="_x0000_i1030" style="width:0;height:1.5pt" o:hralign="center" o:hrstd="t" o:hr="t" fillcolor="#a0a0a0" stroked="f"/>
         </w:pict>
       </w:r>
     </w:p>
@@ -5760,7 +7009,7 @@
           <w:lang w:val="en-US"/>
         </w:rPr>
         <w:pict w14:anchorId="717A9DF5">
-          <v:rect id="_x0000_i1028" style="width:0;height:1.5pt" o:hralign="center" o:hrstd="t" o:hr="t" fillcolor="#a0a0a0" stroked="f"/>
+          <v:rect id="_x0000_i1031" style="width:0;height:1.5pt" o:hralign="center" o:hrstd="t" o:hr="t" fillcolor="#a0a0a0" stroked="f"/>
         </w:pict>
       </w:r>
     </w:p>
@@ -5812,15 +7061,15 @@
           <w:rFonts w:ascii="JMH Typewriter" w:hAnsi="JMH Typewriter"/>
           <w:sz w:val="20"/>
           <w:szCs w:val="20"/>
-          <w:lang w:val="es-CO"/>
-        </w:rPr>
-      </w:pPr>
-      <w:r>
-        <w:rPr>
-          <w:rFonts w:ascii="JMH Typewriter" w:hAnsi="JMH Typewriter"/>
-          <w:sz w:val="20"/>
-          <w:szCs w:val="20"/>
-          <w:lang w:val="es-CO"/>
+          <w:lang w:val="en-US"/>
+        </w:rPr>
+      </w:pPr>
+      <w:r>
+        <w:rPr>
+          <w:rFonts w:ascii="JMH Typewriter" w:hAnsi="JMH Typewriter"/>
+          <w:sz w:val="20"/>
+          <w:szCs w:val="20"/>
+          <w:lang w:val="en-US"/>
         </w:rPr>
         <w:t>&lt;Description&gt;</w:t>
       </w:r>
@@ -5852,15 +7101,15 @@
           <w:rFonts w:ascii="JMH Typewriter" w:hAnsi="JMH Typewriter"/>
           <w:sz w:val="20"/>
           <w:szCs w:val="20"/>
-          <w:lang w:val="es-CO"/>
-        </w:rPr>
-      </w:pPr>
-      <w:r>
-        <w:rPr>
-          <w:rFonts w:ascii="JMH Typewriter" w:hAnsi="JMH Typewriter"/>
-          <w:sz w:val="20"/>
-          <w:szCs w:val="20"/>
-          <w:lang w:val="es-CO"/>
+          <w:lang w:val="en-US"/>
+        </w:rPr>
+      </w:pPr>
+      <w:r>
+        <w:rPr>
+          <w:rFonts w:ascii="JMH Typewriter" w:hAnsi="JMH Typewriter"/>
+          <w:sz w:val="20"/>
+          <w:szCs w:val="20"/>
+          <w:lang w:val="en-US"/>
         </w:rPr>
         <w:t>&lt;Description&gt;</w:t>
       </w:r>
@@ -5892,15 +7141,15 @@
           <w:rFonts w:ascii="JMH Typewriter" w:hAnsi="JMH Typewriter"/>
           <w:sz w:val="20"/>
           <w:szCs w:val="20"/>
-          <w:lang w:val="es-CO"/>
-        </w:rPr>
-      </w:pPr>
-      <w:r>
-        <w:rPr>
-          <w:rFonts w:ascii="JMH Typewriter" w:hAnsi="JMH Typewriter"/>
-          <w:sz w:val="20"/>
-          <w:szCs w:val="20"/>
-          <w:lang w:val="es-CO"/>
+          <w:lang w:val="en-US"/>
+        </w:rPr>
+      </w:pPr>
+      <w:r>
+        <w:rPr>
+          <w:rFonts w:ascii="JMH Typewriter" w:hAnsi="JMH Typewriter"/>
+          <w:sz w:val="20"/>
+          <w:szCs w:val="20"/>
+          <w:lang w:val="en-US"/>
         </w:rPr>
         <w:t>&lt;Description&gt;</w:t>
       </w:r>
@@ -5932,15 +7181,15 @@
           <w:rFonts w:ascii="JMH Typewriter" w:hAnsi="JMH Typewriter"/>
           <w:sz w:val="20"/>
           <w:szCs w:val="20"/>
-          <w:lang w:val="es-CO"/>
-        </w:rPr>
-      </w:pPr>
-      <w:r>
-        <w:rPr>
-          <w:rFonts w:ascii="JMH Typewriter" w:hAnsi="JMH Typewriter"/>
-          <w:sz w:val="20"/>
-          <w:szCs w:val="20"/>
-          <w:lang w:val="es-CO"/>
+          <w:lang w:val="en-US"/>
+        </w:rPr>
+      </w:pPr>
+      <w:r>
+        <w:rPr>
+          <w:rFonts w:ascii="JMH Typewriter" w:hAnsi="JMH Typewriter"/>
+          <w:sz w:val="20"/>
+          <w:szCs w:val="20"/>
+          <w:lang w:val="en-US"/>
         </w:rPr>
         <w:t>&lt;Description&gt;</w:t>
       </w:r>
@@ -6000,15 +7249,15 @@
           <w:rFonts w:ascii="JMH Typewriter" w:hAnsi="JMH Typewriter"/>
           <w:sz w:val="20"/>
           <w:szCs w:val="20"/>
-          <w:lang w:val="es-CO"/>
-        </w:rPr>
-      </w:pPr>
-      <w:r>
-        <w:rPr>
-          <w:rFonts w:ascii="JMH Typewriter" w:hAnsi="JMH Typewriter"/>
-          <w:sz w:val="20"/>
-          <w:szCs w:val="20"/>
-          <w:lang w:val="es-CO"/>
+          <w:lang w:val="en-US"/>
+        </w:rPr>
+      </w:pPr>
+      <w:r>
+        <w:rPr>
+          <w:rFonts w:ascii="JMH Typewriter" w:hAnsi="JMH Typewriter"/>
+          <w:sz w:val="20"/>
+          <w:szCs w:val="20"/>
+          <w:lang w:val="en-US"/>
         </w:rPr>
         <w:t>&lt;Description&gt;</w:t>
       </w:r>
@@ -6040,15 +7289,15 @@
           <w:rFonts w:ascii="JMH Typewriter" w:hAnsi="JMH Typewriter"/>
           <w:sz w:val="20"/>
           <w:szCs w:val="20"/>
-          <w:lang w:val="es-CO"/>
-        </w:rPr>
-      </w:pPr>
-      <w:r>
-        <w:rPr>
-          <w:rFonts w:ascii="JMH Typewriter" w:hAnsi="JMH Typewriter"/>
-          <w:sz w:val="20"/>
-          <w:szCs w:val="20"/>
-          <w:lang w:val="es-CO"/>
+          <w:lang w:val="en-US"/>
+        </w:rPr>
+      </w:pPr>
+      <w:r>
+        <w:rPr>
+          <w:rFonts w:ascii="JMH Typewriter" w:hAnsi="JMH Typewriter"/>
+          <w:sz w:val="20"/>
+          <w:szCs w:val="20"/>
+          <w:lang w:val="en-US"/>
         </w:rPr>
         <w:t>&lt;Description&gt;</w:t>
       </w:r>
@@ -6095,7 +7344,7 @@
           <w:rFonts w:ascii="JMH Typewriter" w:hAnsi="JMH Typewriter"/>
           <w:sz w:val="20"/>
           <w:szCs w:val="20"/>
-          <w:lang w:val="es-CO"/>
+          <w:lang w:val="en-US"/>
         </w:rPr>
         <w:t>&lt;Please note which game engine you will be using and explain why.&gt;</w:t>
       </w:r>
@@ -6154,15 +7403,15 @@
           <w:rFonts w:ascii="JMH Typewriter" w:hAnsi="JMH Typewriter"/>
           <w:sz w:val="20"/>
           <w:szCs w:val="20"/>
-          <w:lang w:val="es-CO"/>
-        </w:rPr>
-      </w:pPr>
-      <w:r>
-        <w:rPr>
-          <w:rFonts w:ascii="JMH Typewriter" w:hAnsi="JMH Typewriter"/>
-          <w:sz w:val="20"/>
-          <w:szCs w:val="20"/>
-          <w:lang w:val="es-CO"/>
+          <w:lang w:val="en-US"/>
+        </w:rPr>
+      </w:pPr>
+      <w:r>
+        <w:rPr>
+          <w:rFonts w:ascii="JMH Typewriter" w:hAnsi="JMH Typewriter"/>
+          <w:sz w:val="20"/>
+          <w:szCs w:val="20"/>
+          <w:lang w:val="en-US"/>
         </w:rPr>
         <w:t>&lt;Please note which buttons the game should have, their in-game functions, and their default bindings. (</w:t>
       </w:r>
@@ -6172,7 +7421,7 @@
           <w:rFonts w:ascii="JMH Typewriter" w:hAnsi="JMH Typewriter"/>
           <w:sz w:val="20"/>
           <w:szCs w:val="20"/>
-          <w:lang w:val="es-CO"/>
+          <w:lang w:val="en-US"/>
         </w:rPr>
         <w:t>e.g.</w:t>
       </w:r>
@@ -6182,7 +7431,7 @@
           <w:rFonts w:ascii="JMH Typewriter" w:hAnsi="JMH Typewriter"/>
           <w:sz w:val="20"/>
           <w:szCs w:val="20"/>
-          <w:lang w:val="es-CO"/>
+          <w:lang w:val="en-US"/>
         </w:rPr>
         <w:t xml:space="preserve"> action button (A): pick up/drop off items, talk to NPC, start combat, etc.)&gt;</w:t>
       </w:r>
@@ -6194,15 +7443,15 @@
           <w:rFonts w:ascii="JMH Typewriter" w:hAnsi="JMH Typewriter"/>
           <w:sz w:val="20"/>
           <w:szCs w:val="20"/>
-          <w:lang w:val="es-CO"/>
-        </w:rPr>
-      </w:pPr>
-      <w:r>
-        <w:rPr>
-          <w:rFonts w:ascii="JMH Typewriter" w:hAnsi="JMH Typewriter"/>
-          <w:sz w:val="20"/>
-          <w:szCs w:val="20"/>
-          <w:lang w:val="es-CO"/>
+          <w:lang w:val="en-US"/>
+        </w:rPr>
+      </w:pPr>
+      <w:r>
+        <w:rPr>
+          <w:rFonts w:ascii="JMH Typewriter" w:hAnsi="JMH Typewriter"/>
+          <w:sz w:val="20"/>
+          <w:szCs w:val="20"/>
+          <w:lang w:val="en-US"/>
         </w:rPr>
         <w:t>&lt;Figures may be necessary to illustrate how the controls work, especially for mobile or virtual reality games.&gt;</w:t>
       </w:r>
@@ -6214,15 +7463,15 @@
           <w:rFonts w:ascii="JMH Typewriter" w:hAnsi="JMH Typewriter"/>
           <w:sz w:val="20"/>
           <w:szCs w:val="20"/>
-          <w:lang w:val="es-CO"/>
-        </w:rPr>
-      </w:pPr>
-      <w:r>
-        <w:rPr>
-          <w:rFonts w:ascii="JMH Typewriter" w:hAnsi="JMH Typewriter"/>
-          <w:sz w:val="20"/>
-          <w:szCs w:val="20"/>
-          <w:lang w:val="es-CO"/>
+          <w:lang w:val="en-US"/>
+        </w:rPr>
+      </w:pPr>
+      <w:r>
+        <w:rPr>
+          <w:rFonts w:ascii="JMH Typewriter" w:hAnsi="JMH Typewriter"/>
+          <w:sz w:val="20"/>
+          <w:szCs w:val="20"/>
+          <w:lang w:val="en-US"/>
         </w:rPr>
         <w:t xml:space="preserve">&lt;Also include things like whether the player can change </w:t>
       </w:r>
@@ -6232,7 +7481,7 @@
           <w:rFonts w:ascii="JMH Typewriter" w:hAnsi="JMH Typewriter"/>
           <w:sz w:val="20"/>
           <w:szCs w:val="20"/>
-          <w:lang w:val="es-CO"/>
+          <w:lang w:val="en-US"/>
         </w:rPr>
         <w:t>keybinds</w:t>
       </w:r>
@@ -6242,7 +7491,7 @@
           <w:rFonts w:ascii="JMH Typewriter" w:hAnsi="JMH Typewriter"/>
           <w:sz w:val="20"/>
           <w:szCs w:val="20"/>
-          <w:lang w:val="es-CO"/>
+          <w:lang w:val="en-US"/>
         </w:rPr>
         <w:t xml:space="preserve"> or not. Does the game support controllers and/or keyboards?&gt;</w:t>
       </w:r>
@@ -6290,7 +7539,7 @@
           <w:rFonts w:ascii="JMH Typewriter" w:hAnsi="JMH Typewriter"/>
           <w:sz w:val="20"/>
           <w:szCs w:val="20"/>
-          <w:lang w:val="es-CO"/>
+          <w:lang w:val="en-US"/>
         </w:rPr>
         <w:t>&lt;Default Link&gt;</w:t>
       </w:r>
@@ -6301,15 +7550,15 @@
           <w:rFonts w:ascii="JMH Typewriter" w:hAnsi="JMH Typewriter"/>
           <w:sz w:val="20"/>
           <w:szCs w:val="20"/>
-          <w:lang w:val="es-CO"/>
-        </w:rPr>
-      </w:pPr>
-      <w:r>
-        <w:rPr>
-          <w:rFonts w:ascii="JMH Typewriter" w:hAnsi="JMH Typewriter"/>
-          <w:sz w:val="20"/>
-          <w:szCs w:val="20"/>
-          <w:lang w:val="es-CO"/>
+          <w:lang w:val="en-US"/>
+        </w:rPr>
+      </w:pPr>
+      <w:r>
+        <w:rPr>
+          <w:rFonts w:ascii="JMH Typewriter" w:hAnsi="JMH Typewriter"/>
+          <w:sz w:val="20"/>
+          <w:szCs w:val="20"/>
+          <w:lang w:val="en-US"/>
         </w:rPr>
         <w:t>Feature #1</w:t>
       </w:r>
@@ -6320,15 +7569,15 @@
           <w:rFonts w:ascii="JMH Typewriter" w:hAnsi="JMH Typewriter"/>
           <w:sz w:val="20"/>
           <w:szCs w:val="20"/>
-          <w:lang w:val="es-CO"/>
-        </w:rPr>
-      </w:pPr>
-      <w:r>
-        <w:rPr>
-          <w:rFonts w:ascii="JMH Typewriter" w:hAnsi="JMH Typewriter"/>
-          <w:sz w:val="20"/>
-          <w:szCs w:val="20"/>
-          <w:lang w:val="es-CO"/>
+          <w:lang w:val="en-US"/>
+        </w:rPr>
+      </w:pPr>
+      <w:r>
+        <w:rPr>
+          <w:rFonts w:ascii="JMH Typewriter" w:hAnsi="JMH Typewriter"/>
+          <w:sz w:val="20"/>
+          <w:szCs w:val="20"/>
+          <w:lang w:val="en-US"/>
         </w:rPr>
         <w:t>Feature #2</w:t>
       </w:r>
@@ -6339,15 +7588,15 @@
           <w:rFonts w:ascii="JMH Typewriter" w:hAnsi="JMH Typewriter"/>
           <w:sz w:val="20"/>
           <w:szCs w:val="20"/>
-          <w:lang w:val="es-CO"/>
-        </w:rPr>
-      </w:pPr>
-      <w:r>
-        <w:rPr>
-          <w:rFonts w:ascii="JMH Typewriter" w:hAnsi="JMH Typewriter"/>
-          <w:sz w:val="20"/>
-          <w:szCs w:val="20"/>
-          <w:lang w:val="es-CO"/>
+          <w:lang w:val="en-US"/>
+        </w:rPr>
+      </w:pPr>
+      <w:r>
+        <w:rPr>
+          <w:rFonts w:ascii="JMH Typewriter" w:hAnsi="JMH Typewriter"/>
+          <w:sz w:val="20"/>
+          <w:szCs w:val="20"/>
+          <w:lang w:val="en-US"/>
         </w:rPr>
         <w:t>Feature #3</w:t>
       </w:r>
@@ -6432,7 +7681,7 @@
           <w:rFonts w:ascii="JMH Typewriter" w:hAnsi="JMH Typewriter"/>
           <w:sz w:val="20"/>
           <w:szCs w:val="20"/>
-          <w:lang w:val="es-CO"/>
+          <w:lang w:val="en-US"/>
         </w:rPr>
         <w:t>&lt;</w:t>
       </w:r>
@@ -6441,7 +7690,7 @@
           <w:rFonts w:ascii="JMH Typewriter" w:hAnsi="JMH Typewriter"/>
           <w:sz w:val="20"/>
           <w:szCs w:val="20"/>
-          <w:lang w:val="es-CO"/>
+          <w:lang w:val="en-US"/>
         </w:rPr>
         <w:t xml:space="preserve"> Default link </w:t>
       </w:r>
@@ -6450,7 +7699,7 @@
           <w:rFonts w:ascii="JMH Typewriter" w:hAnsi="JMH Typewriter"/>
           <w:sz w:val="20"/>
           <w:szCs w:val="20"/>
-          <w:lang w:val="es-CO"/>
+          <w:lang w:val="en-US"/>
         </w:rPr>
         <w:t>&gt;</w:t>
       </w:r>
@@ -6461,15 +7710,15 @@
           <w:rFonts w:ascii="JMH Typewriter" w:hAnsi="JMH Typewriter"/>
           <w:sz w:val="20"/>
           <w:szCs w:val="20"/>
-          <w:lang w:val="es-CO"/>
-        </w:rPr>
-      </w:pPr>
-      <w:r>
-        <w:rPr>
-          <w:rFonts w:ascii="JMH Typewriter" w:hAnsi="JMH Typewriter"/>
-          <w:sz w:val="20"/>
-          <w:szCs w:val="20"/>
-          <w:lang w:val="es-CO"/>
+          <w:lang w:val="en-US"/>
+        </w:rPr>
+      </w:pPr>
+      <w:r>
+        <w:rPr>
+          <w:rFonts w:ascii="JMH Typewriter" w:hAnsi="JMH Typewriter"/>
+          <w:sz w:val="20"/>
+          <w:szCs w:val="20"/>
+          <w:lang w:val="en-US"/>
         </w:rPr>
         <w:t>Feature #1</w:t>
       </w:r>
@@ -6480,15 +7729,15 @@
           <w:rFonts w:ascii="JMH Typewriter" w:hAnsi="JMH Typewriter"/>
           <w:sz w:val="20"/>
           <w:szCs w:val="20"/>
-          <w:lang w:val="es-CO"/>
-        </w:rPr>
-      </w:pPr>
-      <w:r>
-        <w:rPr>
-          <w:rFonts w:ascii="JMH Typewriter" w:hAnsi="JMH Typewriter"/>
-          <w:sz w:val="20"/>
-          <w:szCs w:val="20"/>
-          <w:lang w:val="es-CO"/>
+          <w:lang w:val="en-US"/>
+        </w:rPr>
+      </w:pPr>
+      <w:r>
+        <w:rPr>
+          <w:rFonts w:ascii="JMH Typewriter" w:hAnsi="JMH Typewriter"/>
+          <w:sz w:val="20"/>
+          <w:szCs w:val="20"/>
+          <w:lang w:val="en-US"/>
         </w:rPr>
         <w:t>Feature #2</w:t>
       </w:r>
@@ -6499,15 +7748,15 @@
           <w:rFonts w:ascii="JMH Typewriter" w:hAnsi="JMH Typewriter"/>
           <w:sz w:val="20"/>
           <w:szCs w:val="20"/>
-          <w:lang w:val="es-CO"/>
-        </w:rPr>
-      </w:pPr>
-      <w:r>
-        <w:rPr>
-          <w:rFonts w:ascii="JMH Typewriter" w:hAnsi="JMH Typewriter"/>
-          <w:sz w:val="20"/>
-          <w:szCs w:val="20"/>
-          <w:lang w:val="es-CO"/>
+          <w:lang w:val="en-US"/>
+        </w:rPr>
+      </w:pPr>
+      <w:r>
+        <w:rPr>
+          <w:rFonts w:ascii="JMH Typewriter" w:hAnsi="JMH Typewriter"/>
+          <w:sz w:val="20"/>
+          <w:szCs w:val="20"/>
+          <w:lang w:val="en-US"/>
         </w:rPr>
         <w:t>Feature #3</w:t>
       </w:r>
@@ -6550,7 +7799,7 @@
           <w:rFonts w:ascii="JMH Typewriter" w:hAnsi="JMH Typewriter"/>
           <w:sz w:val="20"/>
           <w:szCs w:val="20"/>
-          <w:lang w:val="es-CO"/>
+          <w:lang w:val="en-US"/>
         </w:rPr>
         <w:t>&lt;Default Link&gt;</w:t>
       </w:r>
@@ -6648,7 +7897,7 @@
           <w:lang w:val="en-US"/>
         </w:rPr>
         <w:pict w14:anchorId="55F10A5C">
-          <v:rect id="_x0000_i1029" style="width:0;height:1.5pt" o:hralign="center" o:hrstd="t" o:hr="t" fillcolor="#a0a0a0" stroked="f"/>
+          <v:rect id="_x0000_i1032" style="width:0;height:1.5pt" o:hralign="center" o:hrstd="t" o:hr="t" fillcolor="#a0a0a0" stroked="f"/>
         </w:pict>
       </w:r>
     </w:p>
@@ -7381,7 +8630,7 @@
           <w:lang w:val="en-US"/>
         </w:rPr>
         <w:pict w14:anchorId="57A9764D">
-          <v:rect id="_x0000_i1030" style="width:0;height:1.5pt" o:hralign="center" o:hrstd="t" o:hr="t" fillcolor="#a0a0a0" stroked="f"/>
+          <v:rect id="_x0000_i1033" style="width:0;height:1.5pt" o:hralign="center" o:hrstd="t" o:hr="t" fillcolor="#a0a0a0" stroked="f"/>
         </w:pict>
       </w:r>
     </w:p>
@@ -7414,7 +8663,7 @@
           <w:b w:val="0"/>
           <w:sz w:val="20"/>
           <w:szCs w:val="20"/>
-          <w:lang w:val="es-CO"/>
+          <w:lang w:val="en-US"/>
         </w:rPr>
       </w:pPr>
       <w:r>
@@ -7423,7 +8672,7 @@
           <w:b w:val="0"/>
           <w:sz w:val="20"/>
           <w:szCs w:val="20"/>
-          <w:lang w:val="es-CO"/>
+          <w:lang w:val="en-US"/>
         </w:rPr>
         <w:t xml:space="preserve">Low poly 3d characters and environment, survival horror </w:t>
       </w:r>
@@ -7433,7 +8682,7 @@
           <w:b w:val="0"/>
           <w:sz w:val="20"/>
           <w:szCs w:val="20"/>
-          <w:lang w:val="es-CO"/>
+          <w:lang w:val="en-US"/>
         </w:rPr>
         <w:t>themed</w:t>
       </w:r>
@@ -7443,7 +8692,7 @@
           <w:b w:val="0"/>
           <w:sz w:val="20"/>
           <w:szCs w:val="20"/>
-          <w:lang w:val="es-CO"/>
+          <w:lang w:val="en-US"/>
         </w:rPr>
         <w:t>, with dark and creepy environment. Lacking continuous lighting, to create a horrific ambience and reduced spaces to simulate the paranoic sensation of been locked. In an old abandoned building, with a lot of different rooms.</w:t>
       </w:r>
@@ -7477,7 +8726,7 @@
           <w:b w:val="0"/>
           <w:sz w:val="20"/>
           <w:szCs w:val="20"/>
-          <w:lang w:val="es-CO"/>
+          <w:lang w:val="en-US"/>
         </w:rPr>
       </w:pPr>
       <w:r>
@@ -7486,7 +8735,7 @@
           <w:b w:val="0"/>
           <w:sz w:val="20"/>
           <w:szCs w:val="20"/>
-          <w:lang w:val="es-CO"/>
+          <w:lang w:val="en-US"/>
         </w:rPr>
         <w:t>The initial screen contains the connection menu with management options for host or client, and leads to the lobby which presents the character selection and the mission start</w:t>
       </w:r>
@@ -7592,7 +8841,7 @@
           <w:rFonts w:ascii="JMH Typewriter" w:hAnsi="JMH Typewriter"/>
           <w:sz w:val="20"/>
           <w:szCs w:val="20"/>
-          <w:lang w:val="es-CO"/>
+          <w:lang w:val="en-US"/>
         </w:rPr>
         <w:t>(&lt;animations&gt;)</w:t>
       </w:r>
@@ -7617,7 +8866,7 @@
           <w:rFonts w:ascii="JMH Typewriter" w:hAnsi="JMH Typewriter"/>
           <w:sz w:val="20"/>
           <w:szCs w:val="20"/>
-          <w:lang w:val="es-CO"/>
+          <w:lang w:val="en-US"/>
         </w:rPr>
         <w:t>(&lt;animations&gt;)</w:t>
       </w:r>
@@ -7642,7 +8891,7 @@
           <w:rFonts w:ascii="JMH Typewriter" w:hAnsi="JMH Typewriter"/>
           <w:sz w:val="20"/>
           <w:szCs w:val="20"/>
-          <w:lang w:val="es-CO"/>
+          <w:lang w:val="en-US"/>
         </w:rPr>
         <w:t>(&lt;animations&gt;)</w:t>
       </w:r>
@@ -7925,7 +9174,7 @@
           <w:lang w:val="en-US"/>
         </w:rPr>
         <w:pict w14:anchorId="7690A807">
-          <v:rect id="_x0000_i1031" style="width:0;height:1.5pt" o:hralign="center" o:hrstd="t" o:hr="t" fillcolor="#a0a0a0" stroked="f"/>
+          <v:rect id="_x0000_i1034" style="width:0;height:1.5pt" o:hralign="center" o:hrstd="t" o:hr="t" fillcolor="#a0a0a0" stroked="f"/>
         </w:pict>
       </w:r>
     </w:p>
@@ -8242,7 +9491,7 @@
           <w:lang w:val="en-US"/>
         </w:rPr>
         <w:pict w14:anchorId="36E0AE4C">
-          <v:rect id="_x0000_i1032" style="width:0;height:1.5pt" o:hralign="center" o:hrstd="t" o:hr="t" fillcolor="#a0a0a0" stroked="f"/>
+          <v:rect id="_x0000_i1035" style="width:0;height:1.5pt" o:hralign="center" o:hrstd="t" o:hr="t" fillcolor="#a0a0a0" stroked="f"/>
         </w:pict>
       </w:r>
     </w:p>
@@ -8274,7 +9523,7 @@
           <w:b w:val="0"/>
           <w:sz w:val="20"/>
           <w:szCs w:val="20"/>
-          <w:lang w:val="es-CO"/>
+          <w:lang w:val="en-US"/>
         </w:rPr>
       </w:pPr>
       <w:r>
@@ -8283,7 +9532,7 @@
           <w:b w:val="0"/>
           <w:sz w:val="20"/>
           <w:szCs w:val="20"/>
-          <w:lang w:val="es-CO"/>
+          <w:lang w:val="en-US"/>
         </w:rPr>
         <w:t>This Project has an initial defined time for prototyping and delivery of four weeks from April 12 to May 7.</w:t>
       </w:r>
@@ -8317,7 +9566,7 @@
           <w:b w:val="0"/>
           <w:sz w:val="20"/>
           <w:szCs w:val="20"/>
-          <w:lang w:val="es-CO"/>
+          <w:lang w:val="en-US"/>
         </w:rPr>
       </w:pPr>
       <w:r>
@@ -8326,7 +9575,7 @@
           <w:b w:val="0"/>
           <w:sz w:val="20"/>
           <w:szCs w:val="20"/>
-          <w:lang w:val="es-CO"/>
+          <w:lang w:val="en-US"/>
         </w:rPr>
         <w:t>Each session will last approximately 1 hour, to find the necessary items and solve the puzzles that allow them to escape.</w:t>
       </w:r>
@@ -8449,7 +9698,7 @@
           <w:b w:val="0"/>
           <w:sz w:val="20"/>
           <w:szCs w:val="20"/>
-          <w:lang w:val="es-CO"/>
+          <w:lang w:val="en-US"/>
         </w:rPr>
       </w:pPr>
       <w:r>
@@ -8458,7 +9707,7 @@
           <w:b w:val="0"/>
           <w:sz w:val="20"/>
           <w:szCs w:val="20"/>
-          <w:lang w:val="es-CO"/>
+          <w:lang w:val="en-US"/>
         </w:rPr>
         <w:t>Initially it is intended to launch for the PC platform, with online integration through servers.</w:t>
       </w:r>
@@ -8472,7 +9721,7 @@
           <w:b w:val="0"/>
           <w:sz w:val="20"/>
           <w:szCs w:val="20"/>
-          <w:lang w:val="es-CO"/>
+          <w:lang w:val="en-US"/>
         </w:rPr>
       </w:pPr>
     </w:p>
@@ -8491,7 +9740,7 @@
           <w:b w:val="0"/>
           <w:sz w:val="20"/>
           <w:szCs w:val="20"/>
-          <w:lang w:val="es-CO"/>
+          <w:lang w:val="en-US"/>
         </w:rPr>
         <w:t>The possibility that it can be run on mobile devices has also been considered.</w:t>
       </w:r>
@@ -8533,7 +9782,7 @@
           <w:lang w:val="en-US"/>
         </w:rPr>
         <w:pict w14:anchorId="11FECC33">
-          <v:rect id="_x0000_i1033" style="width:0;height:1.5pt" o:hralign="center" o:hrstd="t" o:hr="t" fillcolor="#a0a0a0" stroked="f"/>
+          <v:rect id="_x0000_i1036" style="width:0;height:1.5pt" o:hralign="center" o:hrstd="t" o:hr="t" fillcolor="#a0a0a0" stroked="f"/>
         </w:pict>
       </w:r>
     </w:p>
@@ -8546,7 +9795,7 @@
           <w:b w:val="0"/>
           <w:sz w:val="20"/>
           <w:szCs w:val="20"/>
-          <w:lang w:val="es-CO"/>
+          <w:lang w:val="en-US"/>
         </w:rPr>
       </w:pPr>
       <w:r>
@@ -8555,7 +9804,7 @@
           <w:b w:val="0"/>
           <w:sz w:val="20"/>
           <w:szCs w:val="20"/>
-          <w:lang w:val="es-CO"/>
+          <w:lang w:val="en-US"/>
         </w:rPr>
         <w:t>A record of major changes made to this document.</w:t>
       </w:r>
@@ -9349,6 +10598,232 @@
     </w:lvl>
   </w:abstractNum>
   <w:abstractNum w:abstractNumId="5" w15:restartNumberingAfterBreak="0">
+    <w:nsid w:val="12B26A23"/>
+    <w:multiLevelType w:val="hybridMultilevel"/>
+    <w:tmpl w:val="42ECCB8C"/>
+    <w:lvl w:ilvl="0" w:tplc="240A0001">
+      <w:start w:val="1"/>
+      <w:numFmt w:val="bullet"/>
+      <w:lvlText w:val=""/>
+      <w:lvlJc w:val="left"/>
+      <w:pPr>
+        <w:ind w:left="720" w:hanging="360"/>
+      </w:pPr>
+      <w:rPr>
+        <w:rFonts w:ascii="Symbol" w:hAnsi="Symbol" w:hint="default"/>
+      </w:rPr>
+    </w:lvl>
+    <w:lvl w:ilvl="1" w:tplc="240A0003">
+      <w:start w:val="1"/>
+      <w:numFmt w:val="bullet"/>
+      <w:lvlText w:val="o"/>
+      <w:lvlJc w:val="left"/>
+      <w:pPr>
+        <w:ind w:left="1440" w:hanging="360"/>
+      </w:pPr>
+      <w:rPr>
+        <w:rFonts w:ascii="Courier New" w:hAnsi="Courier New" w:cs="Courier New" w:hint="default"/>
+      </w:rPr>
+    </w:lvl>
+    <w:lvl w:ilvl="2" w:tplc="240A0005" w:tentative="1">
+      <w:start w:val="1"/>
+      <w:numFmt w:val="bullet"/>
+      <w:lvlText w:val=""/>
+      <w:lvlJc w:val="left"/>
+      <w:pPr>
+        <w:ind w:left="2160" w:hanging="360"/>
+      </w:pPr>
+      <w:rPr>
+        <w:rFonts w:ascii="Wingdings" w:hAnsi="Wingdings" w:hint="default"/>
+      </w:rPr>
+    </w:lvl>
+    <w:lvl w:ilvl="3" w:tplc="240A0001" w:tentative="1">
+      <w:start w:val="1"/>
+      <w:numFmt w:val="bullet"/>
+      <w:lvlText w:val=""/>
+      <w:lvlJc w:val="left"/>
+      <w:pPr>
+        <w:ind w:left="2880" w:hanging="360"/>
+      </w:pPr>
+      <w:rPr>
+        <w:rFonts w:ascii="Symbol" w:hAnsi="Symbol" w:hint="default"/>
+      </w:rPr>
+    </w:lvl>
+    <w:lvl w:ilvl="4" w:tplc="240A0003" w:tentative="1">
+      <w:start w:val="1"/>
+      <w:numFmt w:val="bullet"/>
+      <w:lvlText w:val="o"/>
+      <w:lvlJc w:val="left"/>
+      <w:pPr>
+        <w:ind w:left="3600" w:hanging="360"/>
+      </w:pPr>
+      <w:rPr>
+        <w:rFonts w:ascii="Courier New" w:hAnsi="Courier New" w:cs="Courier New" w:hint="default"/>
+      </w:rPr>
+    </w:lvl>
+    <w:lvl w:ilvl="5" w:tplc="240A0005" w:tentative="1">
+      <w:start w:val="1"/>
+      <w:numFmt w:val="bullet"/>
+      <w:lvlText w:val=""/>
+      <w:lvlJc w:val="left"/>
+      <w:pPr>
+        <w:ind w:left="4320" w:hanging="360"/>
+      </w:pPr>
+      <w:rPr>
+        <w:rFonts w:ascii="Wingdings" w:hAnsi="Wingdings" w:hint="default"/>
+      </w:rPr>
+    </w:lvl>
+    <w:lvl w:ilvl="6" w:tplc="240A0001" w:tentative="1">
+      <w:start w:val="1"/>
+      <w:numFmt w:val="bullet"/>
+      <w:lvlText w:val=""/>
+      <w:lvlJc w:val="left"/>
+      <w:pPr>
+        <w:ind w:left="5040" w:hanging="360"/>
+      </w:pPr>
+      <w:rPr>
+        <w:rFonts w:ascii="Symbol" w:hAnsi="Symbol" w:hint="default"/>
+      </w:rPr>
+    </w:lvl>
+    <w:lvl w:ilvl="7" w:tplc="240A0003" w:tentative="1">
+      <w:start w:val="1"/>
+      <w:numFmt w:val="bullet"/>
+      <w:lvlText w:val="o"/>
+      <w:lvlJc w:val="left"/>
+      <w:pPr>
+        <w:ind w:left="5760" w:hanging="360"/>
+      </w:pPr>
+      <w:rPr>
+        <w:rFonts w:ascii="Courier New" w:hAnsi="Courier New" w:cs="Courier New" w:hint="default"/>
+      </w:rPr>
+    </w:lvl>
+    <w:lvl w:ilvl="8" w:tplc="240A0005" w:tentative="1">
+      <w:start w:val="1"/>
+      <w:numFmt w:val="bullet"/>
+      <w:lvlText w:val=""/>
+      <w:lvlJc w:val="left"/>
+      <w:pPr>
+        <w:ind w:left="6480" w:hanging="360"/>
+      </w:pPr>
+      <w:rPr>
+        <w:rFonts w:ascii="Wingdings" w:hAnsi="Wingdings" w:hint="default"/>
+      </w:rPr>
+    </w:lvl>
+  </w:abstractNum>
+  <w:abstractNum w:abstractNumId="6" w15:restartNumberingAfterBreak="0">
+    <w:nsid w:val="12E8747A"/>
+    <w:multiLevelType w:val="hybridMultilevel"/>
+    <w:tmpl w:val="4B9AB96C"/>
+    <w:lvl w:ilvl="0" w:tplc="240A0001">
+      <w:start w:val="1"/>
+      <w:numFmt w:val="bullet"/>
+      <w:lvlText w:val=""/>
+      <w:lvlJc w:val="left"/>
+      <w:pPr>
+        <w:ind w:left="1080" w:hanging="360"/>
+      </w:pPr>
+      <w:rPr>
+        <w:rFonts w:ascii="Symbol" w:hAnsi="Symbol" w:hint="default"/>
+      </w:rPr>
+    </w:lvl>
+    <w:lvl w:ilvl="1" w:tplc="240A0003">
+      <w:start w:val="1"/>
+      <w:numFmt w:val="bullet"/>
+      <w:lvlText w:val="o"/>
+      <w:lvlJc w:val="left"/>
+      <w:pPr>
+        <w:ind w:left="1800" w:hanging="360"/>
+      </w:pPr>
+      <w:rPr>
+        <w:rFonts w:ascii="Courier New" w:hAnsi="Courier New" w:cs="Courier New" w:hint="default"/>
+      </w:rPr>
+    </w:lvl>
+    <w:lvl w:ilvl="2" w:tplc="240A0005" w:tentative="1">
+      <w:start w:val="1"/>
+      <w:numFmt w:val="bullet"/>
+      <w:lvlText w:val=""/>
+      <w:lvlJc w:val="left"/>
+      <w:pPr>
+        <w:ind w:left="2520" w:hanging="360"/>
+      </w:pPr>
+      <w:rPr>
+        <w:rFonts w:ascii="Wingdings" w:hAnsi="Wingdings" w:hint="default"/>
+      </w:rPr>
+    </w:lvl>
+    <w:lvl w:ilvl="3" w:tplc="240A0001" w:tentative="1">
+      <w:start w:val="1"/>
+      <w:numFmt w:val="bullet"/>
+      <w:lvlText w:val=""/>
+      <w:lvlJc w:val="left"/>
+      <w:pPr>
+        <w:ind w:left="3240" w:hanging="360"/>
+      </w:pPr>
+      <w:rPr>
+        <w:rFonts w:ascii="Symbol" w:hAnsi="Symbol" w:hint="default"/>
+      </w:rPr>
+    </w:lvl>
+    <w:lvl w:ilvl="4" w:tplc="240A0003" w:tentative="1">
+      <w:start w:val="1"/>
+      <w:numFmt w:val="bullet"/>
+      <w:lvlText w:val="o"/>
+      <w:lvlJc w:val="left"/>
+      <w:pPr>
+        <w:ind w:left="3960" w:hanging="360"/>
+      </w:pPr>
+      <w:rPr>
+        <w:rFonts w:ascii="Courier New" w:hAnsi="Courier New" w:cs="Courier New" w:hint="default"/>
+      </w:rPr>
+    </w:lvl>
+    <w:lvl w:ilvl="5" w:tplc="240A0005" w:tentative="1">
+      <w:start w:val="1"/>
+      <w:numFmt w:val="bullet"/>
+      <w:lvlText w:val=""/>
+      <w:lvlJc w:val="left"/>
+      <w:pPr>
+        <w:ind w:left="4680" w:hanging="360"/>
+      </w:pPr>
+      <w:rPr>
+        <w:rFonts w:ascii="Wingdings" w:hAnsi="Wingdings" w:hint="default"/>
+      </w:rPr>
+    </w:lvl>
+    <w:lvl w:ilvl="6" w:tplc="240A0001" w:tentative="1">
+      <w:start w:val="1"/>
+      <w:numFmt w:val="bullet"/>
+      <w:lvlText w:val=""/>
+      <w:lvlJc w:val="left"/>
+      <w:pPr>
+        <w:ind w:left="5400" w:hanging="360"/>
+      </w:pPr>
+      <w:rPr>
+        <w:rFonts w:ascii="Symbol" w:hAnsi="Symbol" w:hint="default"/>
+      </w:rPr>
+    </w:lvl>
+    <w:lvl w:ilvl="7" w:tplc="240A0003" w:tentative="1">
+      <w:start w:val="1"/>
+      <w:numFmt w:val="bullet"/>
+      <w:lvlText w:val="o"/>
+      <w:lvlJc w:val="left"/>
+      <w:pPr>
+        <w:ind w:left="6120" w:hanging="360"/>
+      </w:pPr>
+      <w:rPr>
+        <w:rFonts w:ascii="Courier New" w:hAnsi="Courier New" w:cs="Courier New" w:hint="default"/>
+      </w:rPr>
+    </w:lvl>
+    <w:lvl w:ilvl="8" w:tplc="240A0005" w:tentative="1">
+      <w:start w:val="1"/>
+      <w:numFmt w:val="bullet"/>
+      <w:lvlText w:val=""/>
+      <w:lvlJc w:val="left"/>
+      <w:pPr>
+        <w:ind w:left="6840" w:hanging="360"/>
+      </w:pPr>
+      <w:rPr>
+        <w:rFonts w:ascii="Wingdings" w:hAnsi="Wingdings" w:hint="default"/>
+      </w:rPr>
+    </w:lvl>
+  </w:abstractNum>
+  <w:abstractNum w:abstractNumId="7" w15:restartNumberingAfterBreak="0">
     <w:nsid w:val="15BE5BD9"/>
     <w:multiLevelType w:val="multilevel"/>
     <w:tmpl w:val="E09A221C"/>
@@ -9461,7 +10936,7 @@
       </w:rPr>
     </w:lvl>
   </w:abstractNum>
-  <w:abstractNum w:abstractNumId="6" w15:restartNumberingAfterBreak="0">
+  <w:abstractNum w:abstractNumId="8" w15:restartNumberingAfterBreak="0">
     <w:nsid w:val="15BF78B3"/>
     <w:multiLevelType w:val="multilevel"/>
     <w:tmpl w:val="58FC3ACE"/>
@@ -9574,7 +11049,7 @@
       </w:rPr>
     </w:lvl>
   </w:abstractNum>
-  <w:abstractNum w:abstractNumId="7" w15:restartNumberingAfterBreak="0">
+  <w:abstractNum w:abstractNumId="9" w15:restartNumberingAfterBreak="0">
     <w:nsid w:val="196736D3"/>
     <w:multiLevelType w:val="multilevel"/>
     <w:tmpl w:val="13CA891E"/>
@@ -9687,7 +11162,7 @@
       </w:rPr>
     </w:lvl>
   </w:abstractNum>
-  <w:abstractNum w:abstractNumId="8" w15:restartNumberingAfterBreak="0">
+  <w:abstractNum w:abstractNumId="10" w15:restartNumberingAfterBreak="0">
     <w:nsid w:val="1ED16033"/>
     <w:multiLevelType w:val="multilevel"/>
     <w:tmpl w:val="9D4C02AE"/>
@@ -9800,7 +11275,7 @@
       </w:rPr>
     </w:lvl>
   </w:abstractNum>
-  <w:abstractNum w:abstractNumId="9" w15:restartNumberingAfterBreak="0">
+  <w:abstractNum w:abstractNumId="11" w15:restartNumberingAfterBreak="0">
     <w:nsid w:val="2C951B9E"/>
     <w:multiLevelType w:val="multilevel"/>
     <w:tmpl w:val="5F967A9A"/>
@@ -9913,7 +11388,7 @@
       </w:rPr>
     </w:lvl>
   </w:abstractNum>
-  <w:abstractNum w:abstractNumId="10" w15:restartNumberingAfterBreak="0">
+  <w:abstractNum w:abstractNumId="12" w15:restartNumberingAfterBreak="0">
     <w:nsid w:val="330E6D66"/>
     <w:multiLevelType w:val="multilevel"/>
     <w:tmpl w:val="75D4CE9A"/>
@@ -10026,7 +11501,7 @@
       </w:rPr>
     </w:lvl>
   </w:abstractNum>
-  <w:abstractNum w:abstractNumId="11" w15:restartNumberingAfterBreak="0">
+  <w:abstractNum w:abstractNumId="13" w15:restartNumberingAfterBreak="0">
     <w:nsid w:val="34B007A4"/>
     <w:multiLevelType w:val="hybridMultilevel"/>
     <w:tmpl w:val="8FC01B2E"/>
@@ -10139,7 +11614,7 @@
       </w:rPr>
     </w:lvl>
   </w:abstractNum>
-  <w:abstractNum w:abstractNumId="12" w15:restartNumberingAfterBreak="0">
+  <w:abstractNum w:abstractNumId="14" w15:restartNumberingAfterBreak="0">
     <w:nsid w:val="399714BD"/>
     <w:multiLevelType w:val="multilevel"/>
     <w:tmpl w:val="8E584FDC"/>
@@ -10252,7 +11727,7 @@
       </w:rPr>
     </w:lvl>
   </w:abstractNum>
-  <w:abstractNum w:abstractNumId="13" w15:restartNumberingAfterBreak="0">
+  <w:abstractNum w:abstractNumId="15" w15:restartNumberingAfterBreak="0">
     <w:nsid w:val="3BD62FF5"/>
     <w:multiLevelType w:val="hybridMultilevel"/>
     <w:tmpl w:val="F6E43CF0"/>
@@ -10365,7 +11840,7 @@
       </w:rPr>
     </w:lvl>
   </w:abstractNum>
-  <w:abstractNum w:abstractNumId="14" w15:restartNumberingAfterBreak="0">
+  <w:abstractNum w:abstractNumId="16" w15:restartNumberingAfterBreak="0">
     <w:nsid w:val="42962A02"/>
     <w:multiLevelType w:val="multilevel"/>
     <w:tmpl w:val="86BC5116"/>
@@ -10478,7 +11953,120 @@
       </w:rPr>
     </w:lvl>
   </w:abstractNum>
-  <w:abstractNum w:abstractNumId="15" w15:restartNumberingAfterBreak="0">
+  <w:abstractNum w:abstractNumId="17" w15:restartNumberingAfterBreak="0">
+    <w:nsid w:val="42DD6449"/>
+    <w:multiLevelType w:val="hybridMultilevel"/>
+    <w:tmpl w:val="1E144404"/>
+    <w:lvl w:ilvl="0" w:tplc="240A0001">
+      <w:start w:val="1"/>
+      <w:numFmt w:val="bullet"/>
+      <w:lvlText w:val=""/>
+      <w:lvlJc w:val="left"/>
+      <w:pPr>
+        <w:ind w:left="1080" w:hanging="360"/>
+      </w:pPr>
+      <w:rPr>
+        <w:rFonts w:ascii="Symbol" w:hAnsi="Symbol" w:hint="default"/>
+      </w:rPr>
+    </w:lvl>
+    <w:lvl w:ilvl="1" w:tplc="240A0003" w:tentative="1">
+      <w:start w:val="1"/>
+      <w:numFmt w:val="bullet"/>
+      <w:lvlText w:val="o"/>
+      <w:lvlJc w:val="left"/>
+      <w:pPr>
+        <w:ind w:left="1800" w:hanging="360"/>
+      </w:pPr>
+      <w:rPr>
+        <w:rFonts w:ascii="Courier New" w:hAnsi="Courier New" w:cs="Courier New" w:hint="default"/>
+      </w:rPr>
+    </w:lvl>
+    <w:lvl w:ilvl="2" w:tplc="240A0005" w:tentative="1">
+      <w:start w:val="1"/>
+      <w:numFmt w:val="bullet"/>
+      <w:lvlText w:val=""/>
+      <w:lvlJc w:val="left"/>
+      <w:pPr>
+        <w:ind w:left="2520" w:hanging="360"/>
+      </w:pPr>
+      <w:rPr>
+        <w:rFonts w:ascii="Wingdings" w:hAnsi="Wingdings" w:hint="default"/>
+      </w:rPr>
+    </w:lvl>
+    <w:lvl w:ilvl="3" w:tplc="240A0001" w:tentative="1">
+      <w:start w:val="1"/>
+      <w:numFmt w:val="bullet"/>
+      <w:lvlText w:val=""/>
+      <w:lvlJc w:val="left"/>
+      <w:pPr>
+        <w:ind w:left="3240" w:hanging="360"/>
+      </w:pPr>
+      <w:rPr>
+        <w:rFonts w:ascii="Symbol" w:hAnsi="Symbol" w:hint="default"/>
+      </w:rPr>
+    </w:lvl>
+    <w:lvl w:ilvl="4" w:tplc="240A0003" w:tentative="1">
+      <w:start w:val="1"/>
+      <w:numFmt w:val="bullet"/>
+      <w:lvlText w:val="o"/>
+      <w:lvlJc w:val="left"/>
+      <w:pPr>
+        <w:ind w:left="3960" w:hanging="360"/>
+      </w:pPr>
+      <w:rPr>
+        <w:rFonts w:ascii="Courier New" w:hAnsi="Courier New" w:cs="Courier New" w:hint="default"/>
+      </w:rPr>
+    </w:lvl>
+    <w:lvl w:ilvl="5" w:tplc="240A0005" w:tentative="1">
+      <w:start w:val="1"/>
+      <w:numFmt w:val="bullet"/>
+      <w:lvlText w:val=""/>
+      <w:lvlJc w:val="left"/>
+      <w:pPr>
+        <w:ind w:left="4680" w:hanging="360"/>
+      </w:pPr>
+      <w:rPr>
+        <w:rFonts w:ascii="Wingdings" w:hAnsi="Wingdings" w:hint="default"/>
+      </w:rPr>
+    </w:lvl>
+    <w:lvl w:ilvl="6" w:tplc="240A0001" w:tentative="1">
+      <w:start w:val="1"/>
+      <w:numFmt w:val="bullet"/>
+      <w:lvlText w:val=""/>
+      <w:lvlJc w:val="left"/>
+      <w:pPr>
+        <w:ind w:left="5400" w:hanging="360"/>
+      </w:pPr>
+      <w:rPr>
+        <w:rFonts w:ascii="Symbol" w:hAnsi="Symbol" w:hint="default"/>
+      </w:rPr>
+    </w:lvl>
+    <w:lvl w:ilvl="7" w:tplc="240A0003" w:tentative="1">
+      <w:start w:val="1"/>
+      <w:numFmt w:val="bullet"/>
+      <w:lvlText w:val="o"/>
+      <w:lvlJc w:val="left"/>
+      <w:pPr>
+        <w:ind w:left="6120" w:hanging="360"/>
+      </w:pPr>
+      <w:rPr>
+        <w:rFonts w:ascii="Courier New" w:hAnsi="Courier New" w:cs="Courier New" w:hint="default"/>
+      </w:rPr>
+    </w:lvl>
+    <w:lvl w:ilvl="8" w:tplc="240A0005" w:tentative="1">
+      <w:start w:val="1"/>
+      <w:numFmt w:val="bullet"/>
+      <w:lvlText w:val=""/>
+      <w:lvlJc w:val="left"/>
+      <w:pPr>
+        <w:ind w:left="6840" w:hanging="360"/>
+      </w:pPr>
+      <w:rPr>
+        <w:rFonts w:ascii="Wingdings" w:hAnsi="Wingdings" w:hint="default"/>
+      </w:rPr>
+    </w:lvl>
+  </w:abstractNum>
+  <w:abstractNum w:abstractNumId="18" w15:restartNumberingAfterBreak="0">
     <w:nsid w:val="44BE7194"/>
     <w:multiLevelType w:val="hybridMultilevel"/>
     <w:tmpl w:val="11DA3D56"/>
@@ -10591,7 +12179,120 @@
       </w:rPr>
     </w:lvl>
   </w:abstractNum>
-  <w:abstractNum w:abstractNumId="16" w15:restartNumberingAfterBreak="0">
+  <w:abstractNum w:abstractNumId="19" w15:restartNumberingAfterBreak="0">
+    <w:nsid w:val="46D40564"/>
+    <w:multiLevelType w:val="hybridMultilevel"/>
+    <w:tmpl w:val="DFC6286A"/>
+    <w:lvl w:ilvl="0" w:tplc="240A0001">
+      <w:start w:val="1"/>
+      <w:numFmt w:val="bullet"/>
+      <w:lvlText w:val=""/>
+      <w:lvlJc w:val="left"/>
+      <w:pPr>
+        <w:ind w:left="720" w:hanging="360"/>
+      </w:pPr>
+      <w:rPr>
+        <w:rFonts w:ascii="Symbol" w:hAnsi="Symbol" w:hint="default"/>
+      </w:rPr>
+    </w:lvl>
+    <w:lvl w:ilvl="1" w:tplc="240A0003" w:tentative="1">
+      <w:start w:val="1"/>
+      <w:numFmt w:val="bullet"/>
+      <w:lvlText w:val="o"/>
+      <w:lvlJc w:val="left"/>
+      <w:pPr>
+        <w:ind w:left="1440" w:hanging="360"/>
+      </w:pPr>
+      <w:rPr>
+        <w:rFonts w:ascii="Courier New" w:hAnsi="Courier New" w:cs="Courier New" w:hint="default"/>
+      </w:rPr>
+    </w:lvl>
+    <w:lvl w:ilvl="2" w:tplc="240A0005" w:tentative="1">
+      <w:start w:val="1"/>
+      <w:numFmt w:val="bullet"/>
+      <w:lvlText w:val=""/>
+      <w:lvlJc w:val="left"/>
+      <w:pPr>
+        <w:ind w:left="2160" w:hanging="360"/>
+      </w:pPr>
+      <w:rPr>
+        <w:rFonts w:ascii="Wingdings" w:hAnsi="Wingdings" w:hint="default"/>
+      </w:rPr>
+    </w:lvl>
+    <w:lvl w:ilvl="3" w:tplc="240A0001" w:tentative="1">
+      <w:start w:val="1"/>
+      <w:numFmt w:val="bullet"/>
+      <w:lvlText w:val=""/>
+      <w:lvlJc w:val="left"/>
+      <w:pPr>
+        <w:ind w:left="2880" w:hanging="360"/>
+      </w:pPr>
+      <w:rPr>
+        <w:rFonts w:ascii="Symbol" w:hAnsi="Symbol" w:hint="default"/>
+      </w:rPr>
+    </w:lvl>
+    <w:lvl w:ilvl="4" w:tplc="240A0003" w:tentative="1">
+      <w:start w:val="1"/>
+      <w:numFmt w:val="bullet"/>
+      <w:lvlText w:val="o"/>
+      <w:lvlJc w:val="left"/>
+      <w:pPr>
+        <w:ind w:left="3600" w:hanging="360"/>
+      </w:pPr>
+      <w:rPr>
+        <w:rFonts w:ascii="Courier New" w:hAnsi="Courier New" w:cs="Courier New" w:hint="default"/>
+      </w:rPr>
+    </w:lvl>
+    <w:lvl w:ilvl="5" w:tplc="240A0005" w:tentative="1">
+      <w:start w:val="1"/>
+      <w:numFmt w:val="bullet"/>
+      <w:lvlText w:val=""/>
+      <w:lvlJc w:val="left"/>
+      <w:pPr>
+        <w:ind w:left="4320" w:hanging="360"/>
+      </w:pPr>
+      <w:rPr>
+        <w:rFonts w:ascii="Wingdings" w:hAnsi="Wingdings" w:hint="default"/>
+      </w:rPr>
+    </w:lvl>
+    <w:lvl w:ilvl="6" w:tplc="240A0001" w:tentative="1">
+      <w:start w:val="1"/>
+      <w:numFmt w:val="bullet"/>
+      <w:lvlText w:val=""/>
+      <w:lvlJc w:val="left"/>
+      <w:pPr>
+        <w:ind w:left="5040" w:hanging="360"/>
+      </w:pPr>
+      <w:rPr>
+        <w:rFonts w:ascii="Symbol" w:hAnsi="Symbol" w:hint="default"/>
+      </w:rPr>
+    </w:lvl>
+    <w:lvl w:ilvl="7" w:tplc="240A0003" w:tentative="1">
+      <w:start w:val="1"/>
+      <w:numFmt w:val="bullet"/>
+      <w:lvlText w:val="o"/>
+      <w:lvlJc w:val="left"/>
+      <w:pPr>
+        <w:ind w:left="5760" w:hanging="360"/>
+      </w:pPr>
+      <w:rPr>
+        <w:rFonts w:ascii="Courier New" w:hAnsi="Courier New" w:cs="Courier New" w:hint="default"/>
+      </w:rPr>
+    </w:lvl>
+    <w:lvl w:ilvl="8" w:tplc="240A0005" w:tentative="1">
+      <w:start w:val="1"/>
+      <w:numFmt w:val="bullet"/>
+      <w:lvlText w:val=""/>
+      <w:lvlJc w:val="left"/>
+      <w:pPr>
+        <w:ind w:left="6480" w:hanging="360"/>
+      </w:pPr>
+      <w:rPr>
+        <w:rFonts w:ascii="Wingdings" w:hAnsi="Wingdings" w:hint="default"/>
+      </w:rPr>
+    </w:lvl>
+  </w:abstractNum>
+  <w:abstractNum w:abstractNumId="20" w15:restartNumberingAfterBreak="0">
     <w:nsid w:val="487A3C53"/>
     <w:multiLevelType w:val="multilevel"/>
     <w:tmpl w:val="D6983AB4"/>
@@ -10704,7 +12405,7 @@
       </w:rPr>
     </w:lvl>
   </w:abstractNum>
-  <w:abstractNum w:abstractNumId="17" w15:restartNumberingAfterBreak="0">
+  <w:abstractNum w:abstractNumId="21" w15:restartNumberingAfterBreak="0">
     <w:nsid w:val="48CF7B7F"/>
     <w:multiLevelType w:val="hybridMultilevel"/>
     <w:tmpl w:val="DBD65A58"/>
@@ -10817,7 +12518,7 @@
       </w:rPr>
     </w:lvl>
   </w:abstractNum>
-  <w:abstractNum w:abstractNumId="18" w15:restartNumberingAfterBreak="0">
+  <w:abstractNum w:abstractNumId="22" w15:restartNumberingAfterBreak="0">
     <w:nsid w:val="53D266C3"/>
     <w:multiLevelType w:val="hybridMultilevel"/>
     <w:tmpl w:val="0186CAB2"/>
@@ -10903,7 +12604,7 @@
       </w:pPr>
     </w:lvl>
   </w:abstractNum>
-  <w:abstractNum w:abstractNumId="19" w15:restartNumberingAfterBreak="0">
+  <w:abstractNum w:abstractNumId="23" w15:restartNumberingAfterBreak="0">
     <w:nsid w:val="717C6CCD"/>
     <w:multiLevelType w:val="hybridMultilevel"/>
     <w:tmpl w:val="AC40BD66"/>
@@ -11016,7 +12717,7 @@
       </w:rPr>
     </w:lvl>
   </w:abstractNum>
-  <w:abstractNum w:abstractNumId="20" w15:restartNumberingAfterBreak="0">
+  <w:abstractNum w:abstractNumId="24" w15:restartNumberingAfterBreak="0">
     <w:nsid w:val="72C40F87"/>
     <w:multiLevelType w:val="multilevel"/>
     <w:tmpl w:val="D10EB8AC"/>
@@ -11129,7 +12830,7 @@
       </w:rPr>
     </w:lvl>
   </w:abstractNum>
-  <w:abstractNum w:abstractNumId="21" w15:restartNumberingAfterBreak="0">
+  <w:abstractNum w:abstractNumId="25" w15:restartNumberingAfterBreak="0">
     <w:nsid w:val="738622AD"/>
     <w:multiLevelType w:val="hybridMultilevel"/>
     <w:tmpl w:val="D94006BC"/>
@@ -11242,7 +12943,7 @@
       </w:rPr>
     </w:lvl>
   </w:abstractNum>
-  <w:abstractNum w:abstractNumId="22" w15:restartNumberingAfterBreak="0">
+  <w:abstractNum w:abstractNumId="26" w15:restartNumberingAfterBreak="0">
     <w:nsid w:val="73D802A1"/>
     <w:multiLevelType w:val="multilevel"/>
     <w:tmpl w:val="0ADCF888"/>
@@ -11355,7 +13056,7 @@
       </w:rPr>
     </w:lvl>
   </w:abstractNum>
-  <w:abstractNum w:abstractNumId="23" w15:restartNumberingAfterBreak="0">
+  <w:abstractNum w:abstractNumId="27" w15:restartNumberingAfterBreak="0">
     <w:nsid w:val="73E74670"/>
     <w:multiLevelType w:val="multilevel"/>
     <w:tmpl w:val="D0CC9C56"/>
@@ -11468,7 +13169,7 @@
       </w:rPr>
     </w:lvl>
   </w:abstractNum>
-  <w:abstractNum w:abstractNumId="24" w15:restartNumberingAfterBreak="0">
+  <w:abstractNum w:abstractNumId="28" w15:restartNumberingAfterBreak="0">
     <w:nsid w:val="7B401A00"/>
     <w:multiLevelType w:val="multilevel"/>
     <w:tmpl w:val="5F4C71CE"/>
@@ -11585,76 +13286,88 @@
     <w:abstractNumId w:val="2"/>
   </w:num>
   <w:num w:numId="2">
-    <w:abstractNumId w:val="14"/>
+    <w:abstractNumId w:val="16"/>
   </w:num>
   <w:num w:numId="3">
-    <w:abstractNumId w:val="6"/>
+    <w:abstractNumId w:val="8"/>
   </w:num>
   <w:num w:numId="4">
-    <w:abstractNumId w:val="9"/>
+    <w:abstractNumId w:val="11"/>
   </w:num>
   <w:num w:numId="5">
-    <w:abstractNumId w:val="23"/>
+    <w:abstractNumId w:val="27"/>
   </w:num>
   <w:num w:numId="6">
-    <w:abstractNumId w:val="5"/>
+    <w:abstractNumId w:val="7"/>
   </w:num>
   <w:num w:numId="7">
     <w:abstractNumId w:val="0"/>
   </w:num>
   <w:num w:numId="8">
-    <w:abstractNumId w:val="16"/>
+    <w:abstractNumId w:val="20"/>
   </w:num>
   <w:num w:numId="9">
-    <w:abstractNumId w:val="10"/>
+    <w:abstractNumId w:val="12"/>
   </w:num>
   <w:num w:numId="10">
-    <w:abstractNumId w:val="12"/>
+    <w:abstractNumId w:val="14"/>
   </w:num>
   <w:num w:numId="11">
     <w:abstractNumId w:val="3"/>
   </w:num>
   <w:num w:numId="12">
-    <w:abstractNumId w:val="20"/>
+    <w:abstractNumId w:val="24"/>
   </w:num>
   <w:num w:numId="13">
-    <w:abstractNumId w:val="7"/>
+    <w:abstractNumId w:val="9"/>
   </w:num>
   <w:num w:numId="14">
-    <w:abstractNumId w:val="22"/>
+    <w:abstractNumId w:val="26"/>
   </w:num>
   <w:num w:numId="15">
-    <w:abstractNumId w:val="8"/>
+    <w:abstractNumId w:val="10"/>
   </w:num>
   <w:num w:numId="16">
     <w:abstractNumId w:val="1"/>
   </w:num>
   <w:num w:numId="17">
-    <w:abstractNumId w:val="24"/>
+    <w:abstractNumId w:val="28"/>
   </w:num>
   <w:num w:numId="18">
-    <w:abstractNumId w:val="19"/>
+    <w:abstractNumId w:val="23"/>
   </w:num>
   <w:num w:numId="19">
-    <w:abstractNumId w:val="13"/>
+    <w:abstractNumId w:val="15"/>
   </w:num>
   <w:num w:numId="20">
-    <w:abstractNumId w:val="11"/>
+    <w:abstractNumId w:val="13"/>
   </w:num>
   <w:num w:numId="21">
     <w:abstractNumId w:val="4"/>
   </w:num>
   <w:num w:numId="22">
-    <w:abstractNumId w:val="15"/>
+    <w:abstractNumId w:val="18"/>
   </w:num>
   <w:num w:numId="23">
+    <w:abstractNumId w:val="25"/>
+  </w:num>
+  <w:num w:numId="24">
     <w:abstractNumId w:val="21"/>
   </w:num>
-  <w:num w:numId="24">
+  <w:num w:numId="25">
+    <w:abstractNumId w:val="22"/>
+  </w:num>
+  <w:num w:numId="26">
     <w:abstractNumId w:val="17"/>
   </w:num>
-  <w:num w:numId="25">
-    <w:abstractNumId w:val="18"/>
+  <w:num w:numId="27">
+    <w:abstractNumId w:val="5"/>
+  </w:num>
+  <w:num w:numId="28">
+    <w:abstractNumId w:val="6"/>
+  </w:num>
+  <w:num w:numId="29">
+    <w:abstractNumId w:val="19"/>
   </w:num>
 </w:numbering>
 </file>

</xml_diff>